<commit_message>
agruegue EsCU Baja Jugador y modifique EsCU Inscribirse a Partido
</commit_message>
<xml_diff>
--- a/Dise-o-de-Sistemas/Especificacion Caso de Uso Inscribirse a un partido.docx
+++ b/Dise-o-de-Sistemas/Especificacion Caso de Uso Inscribirse a un partido.docx
@@ -1,6 +1,6 @@
 
 <file path=word/document.xml><?xml version="1.0" encoding="utf-8"?>
-<w:document xmlns:wpc="http://schemas.microsoft.com/office/word/2010/wordprocessingCanvas" xmlns:mc="http://schemas.openxmlformats.org/markup-compatibility/2006" xmlns:o="urn:schemas-microsoft-com:office:office" xmlns:r="http://schemas.openxmlformats.org/officeDocument/2006/relationships" xmlns:m="http://schemas.openxmlformats.org/officeDocument/2006/math" xmlns:v="urn:schemas-microsoft-com:vml" xmlns:wp14="http://schemas.microsoft.com/office/word/2010/wordprocessingDrawing" xmlns:wp="http://schemas.openxmlformats.org/drawingml/2006/wordprocessingDrawing" xmlns:w10="urn:schemas-microsoft-com:office:word" xmlns:w="http://schemas.openxmlformats.org/wordprocessingml/2006/main" xmlns:w14="http://schemas.microsoft.com/office/word/2010/wordml" xmlns:wpg="http://schemas.microsoft.com/office/word/2010/wordprocessingGroup" xmlns:wpi="http://schemas.microsoft.com/office/word/2010/wordprocessingInk" xmlns:wne="http://schemas.microsoft.com/office/word/2006/wordml" xmlns:wps="http://schemas.microsoft.com/office/word/2010/wordprocessingShape" mc:Ignorable="w14 wp14">
+<w:document xmlns:ve="http://schemas.openxmlformats.org/markup-compatibility/2006" xmlns:o="urn:schemas-microsoft-com:office:office" xmlns:r="http://schemas.openxmlformats.org/officeDocument/2006/relationships" xmlns:m="http://schemas.openxmlformats.org/officeDocument/2006/math" xmlns:v="urn:schemas-microsoft-com:vml" xmlns:wp="http://schemas.openxmlformats.org/drawingml/2006/wordprocessingDrawing" xmlns:w10="urn:schemas-microsoft-com:office:word" xmlns:w="http://schemas.openxmlformats.org/wordprocessingml/2006/main" xmlns:wne="http://schemas.microsoft.com/office/word/2006/wordml">
   <w:body>
     <w:tbl>
       <w:tblPr>
@@ -21,7 +21,7 @@
           <w:left w:w="70" w:type="dxa"/>
           <w:right w:w="70" w:type="dxa"/>
         </w:tblCellMar>
-        <w:tblLook w:val="00A0" w:firstRow="1" w:lastRow="0" w:firstColumn="1" w:lastColumn="0" w:noHBand="0" w:noVBand="0"/>
+        <w:tblLook w:val="00A0"/>
       </w:tblPr>
       <w:tblGrid>
         <w:gridCol w:w="1228"/>
@@ -198,12 +198,6 @@
               <w:rPr>
                 <w:rFonts w:ascii="Calibri" w:hAnsi="Calibri"/>
               </w:rPr>
-              <w:fldChar w:fldCharType="separate"/>
-            </w:r>
-            <w:r>
-              <w:rPr>
-                <w:rFonts w:ascii="Calibri" w:hAnsi="Calibri"/>
-              </w:rPr>
               <w:fldChar w:fldCharType="end"/>
             </w:r>
             <w:bookmarkEnd w:id="0"/>
@@ -244,12 +238,6 @@
               <w:rPr>
                 <w:rFonts w:ascii="Calibri" w:hAnsi="Calibri"/>
               </w:rPr>
-              <w:fldChar w:fldCharType="separate"/>
-            </w:r>
-            <w:r>
-              <w:rPr>
-                <w:rFonts w:ascii="Calibri" w:hAnsi="Calibri"/>
-              </w:rPr>
               <w:fldChar w:fldCharType="end"/>
             </w:r>
             <w:r>
@@ -289,12 +277,6 @@
               <w:rPr>
                 <w:rFonts w:ascii="Calibri" w:hAnsi="Calibri"/>
               </w:rPr>
-              <w:fldChar w:fldCharType="separate"/>
-            </w:r>
-            <w:r>
-              <w:rPr>
-                <w:rFonts w:ascii="Calibri" w:hAnsi="Calibri"/>
-              </w:rPr>
               <w:fldChar w:fldCharType="end"/>
             </w:r>
             <w:r>
@@ -368,12 +350,6 @@
               <w:rPr>
                 <w:rFonts w:ascii="Calibri" w:hAnsi="Calibri"/>
               </w:rPr>
-              <w:fldChar w:fldCharType="separate"/>
-            </w:r>
-            <w:r>
-              <w:rPr>
-                <w:rFonts w:ascii="Calibri" w:hAnsi="Calibri"/>
-              </w:rPr>
               <w:fldChar w:fldCharType="end"/>
             </w:r>
             <w:r>
@@ -408,12 +384,6 @@
               <w:rPr>
                 <w:rFonts w:ascii="Calibri" w:hAnsi="Calibri"/>
               </w:rPr>
-            </w:r>
-            <w:r>
-              <w:rPr>
-                <w:rFonts w:ascii="Calibri" w:hAnsi="Calibri"/>
-              </w:rPr>
-              <w:fldChar w:fldCharType="separate"/>
             </w:r>
             <w:r>
               <w:rPr>
@@ -496,12 +466,6 @@
               <w:rPr>
                 <w:rFonts w:ascii="Calibri" w:hAnsi="Calibri"/>
               </w:rPr>
-              <w:fldChar w:fldCharType="separate"/>
-            </w:r>
-            <w:r>
-              <w:rPr>
-                <w:rFonts w:ascii="Calibri" w:hAnsi="Calibri"/>
-              </w:rPr>
               <w:fldChar w:fldCharType="end"/>
             </w:r>
             <w:r>
@@ -541,12 +505,6 @@
               <w:rPr>
                 <w:rFonts w:ascii="Calibri" w:hAnsi="Calibri"/>
               </w:rPr>
-              <w:fldChar w:fldCharType="separate"/>
-            </w:r>
-            <w:r>
-              <w:rPr>
-                <w:rFonts w:ascii="Calibri" w:hAnsi="Calibri"/>
-              </w:rPr>
               <w:fldChar w:fldCharType="end"/>
             </w:r>
             <w:r>
@@ -625,13 +583,6 @@
                 <w:rFonts w:ascii="Calibri" w:hAnsi="Calibri"/>
                 <w:sz w:val="22"/>
               </w:rPr>
-              <w:fldChar w:fldCharType="separate"/>
-            </w:r>
-            <w:r>
-              <w:rPr>
-                <w:rFonts w:ascii="Calibri" w:hAnsi="Calibri"/>
-                <w:sz w:val="22"/>
-              </w:rPr>
               <w:fldChar w:fldCharType="end"/>
             </w:r>
             <w:r>
@@ -679,12 +630,6 @@
               <w:rPr>
                 <w:rFonts w:ascii="Calibri" w:hAnsi="Calibri"/>
               </w:rPr>
-              <w:fldChar w:fldCharType="separate"/>
-            </w:r>
-            <w:r>
-              <w:rPr>
-                <w:rFonts w:ascii="Calibri" w:hAnsi="Calibri"/>
-              </w:rPr>
               <w:fldChar w:fldCharType="end"/>
             </w:r>
             <w:r>
@@ -729,13 +674,6 @@
                 <w:rFonts w:ascii="Calibri" w:hAnsi="Calibri"/>
                 <w:sz w:val="22"/>
               </w:rPr>
-              <w:fldChar w:fldCharType="separate"/>
-            </w:r>
-            <w:r>
-              <w:rPr>
-                <w:rFonts w:ascii="Calibri" w:hAnsi="Calibri"/>
-                <w:sz w:val="22"/>
-              </w:rPr>
               <w:fldChar w:fldCharType="end"/>
             </w:r>
             <w:r>
@@ -780,13 +718,6 @@
                 <w:rFonts w:ascii="Calibri" w:hAnsi="Calibri"/>
                 <w:sz w:val="22"/>
               </w:rPr>
-              <w:fldChar w:fldCharType="separate"/>
-            </w:r>
-            <w:r>
-              <w:rPr>
-                <w:rFonts w:ascii="Calibri" w:hAnsi="Calibri"/>
-                <w:sz w:val="22"/>
-              </w:rPr>
               <w:fldChar w:fldCharType="end"/>
             </w:r>
             <w:r>
@@ -831,13 +762,6 @@
                 <w:rFonts w:ascii="Calibri" w:hAnsi="Calibri"/>
                 <w:sz w:val="22"/>
               </w:rPr>
-              <w:fldChar w:fldCharType="separate"/>
-            </w:r>
-            <w:r>
-              <w:rPr>
-                <w:rFonts w:ascii="Calibri" w:hAnsi="Calibri"/>
-                <w:sz w:val="22"/>
-              </w:rPr>
               <w:fldChar w:fldCharType="end"/>
             </w:r>
             <w:r>
@@ -912,6 +836,12 @@
                 <w:rFonts w:ascii="Calibri" w:hAnsi="Calibri"/>
               </w:rPr>
               <w:t xml:space="preserve">: </w:t>
+            </w:r>
+            <w:r>
+              <w:rPr>
+                <w:rFonts w:ascii="Calibri" w:hAnsi="Calibri"/>
+              </w:rPr>
+              <w:t>Administrador</w:t>
             </w:r>
           </w:p>
         </w:tc>
@@ -977,12 +907,6 @@
               <w:rPr>
                 <w:rFonts w:ascii="Calibri" w:hAnsi="Calibri"/>
               </w:rPr>
-              <w:fldChar w:fldCharType="separate"/>
-            </w:r>
-            <w:r>
-              <w:rPr>
-                <w:rFonts w:ascii="Calibri" w:hAnsi="Calibri"/>
-              </w:rPr>
               <w:fldChar w:fldCharType="end"/>
             </w:r>
             <w:r>
@@ -1022,12 +946,6 @@
               <w:rPr>
                 <w:rFonts w:ascii="Calibri" w:hAnsi="Calibri"/>
               </w:rPr>
-              <w:fldChar w:fldCharType="separate"/>
-            </w:r>
-            <w:r>
-              <w:rPr>
-                <w:rFonts w:ascii="Calibri" w:hAnsi="Calibri"/>
-              </w:rPr>
               <w:fldChar w:fldCharType="end"/>
             </w:r>
             <w:r>
@@ -1114,21 +1032,7 @@
               <w:rPr>
                 <w:rFonts w:ascii="Calibri" w:hAnsi="Calibri"/>
               </w:rPr>
-              <w:t xml:space="preserve">Que el administrador haya creado un partido y que el usuario este </w:t>
-            </w:r>
-            <w:proofErr w:type="spellStart"/>
-            <w:r>
-              <w:rPr>
-                <w:rFonts w:ascii="Calibri" w:hAnsi="Calibri"/>
-              </w:rPr>
-              <w:t>logueado</w:t>
-            </w:r>
-            <w:proofErr w:type="spellEnd"/>
-            <w:r>
-              <w:rPr>
-                <w:rFonts w:ascii="Calibri" w:hAnsi="Calibri"/>
-              </w:rPr>
-              <w:t xml:space="preserve"> al sistema</w:t>
+              <w:t>Que el administrador haya creado un partido y que el usuario este logueado al sistema</w:t>
             </w:r>
           </w:p>
         </w:tc>
@@ -1281,29 +1185,7 @@
                 <w:sz w:val="22"/>
                 <w:szCs w:val="22"/>
               </w:rPr>
-              <w:t xml:space="preserve">Fracaso 1: El usuario no queda anotado ya que se </w:t>
-            </w:r>
-            <w:proofErr w:type="spellStart"/>
-            <w:r>
-              <w:rPr>
-                <w:rFonts w:ascii="Calibri" w:hAnsi="Calibri" w:cs="Arial"/>
-                <w:b/>
-                <w:bCs/>
-                <w:sz w:val="22"/>
-                <w:szCs w:val="22"/>
-              </w:rPr>
-              <w:t>alcanzo</w:t>
-            </w:r>
-            <w:proofErr w:type="spellEnd"/>
-            <w:r>
-              <w:rPr>
-                <w:rFonts w:ascii="Calibri" w:hAnsi="Calibri" w:cs="Arial"/>
-                <w:b/>
-                <w:bCs/>
-                <w:sz w:val="22"/>
-                <w:szCs w:val="22"/>
-              </w:rPr>
-              <w:t xml:space="preserve"> el máximo cupo de 'estándar' </w:t>
+              <w:t xml:space="preserve">Fracaso 1: El usuario no queda anotado ya que se alcanzo el máximo cupo de 'estándar' </w:t>
             </w:r>
           </w:p>
           <w:p>
@@ -1400,7 +1282,7 @@
           </w:tcPr>
           <w:p>
             <w:pPr>
-              <w:pStyle w:val="Prrafodelista"/>
+              <w:pStyle w:val="ListParagraph"/>
               <w:numPr>
                 <w:ilvl w:val="0"/>
                 <w:numId w:val="1"/>
@@ -1431,7 +1313,7 @@
           </w:p>
           <w:p>
             <w:pPr>
-              <w:pStyle w:val="Prrafodelista"/>
+              <w:pStyle w:val="ListParagraph"/>
               <w:numPr>
                 <w:ilvl w:val="0"/>
                 <w:numId w:val="1"/>
@@ -1458,7 +1340,7 @@
           </w:p>
           <w:p>
             <w:pPr>
-              <w:pStyle w:val="Prrafodelista"/>
+              <w:pStyle w:val="ListParagraph"/>
               <w:numPr>
                 <w:ilvl w:val="0"/>
                 <w:numId w:val="1"/>
@@ -1472,26 +1354,12 @@
               <w:rPr>
                 <w:rFonts w:ascii="Calibri" w:hAnsi="Calibri"/>
               </w:rPr>
-              <w:t xml:space="preserve">El usuario hace </w:t>
-            </w:r>
-            <w:proofErr w:type="spellStart"/>
-            <w:r>
-              <w:rPr>
-                <w:rFonts w:ascii="Calibri" w:hAnsi="Calibri"/>
-              </w:rPr>
-              <w:t>click</w:t>
-            </w:r>
-            <w:proofErr w:type="spellEnd"/>
-            <w:r>
-              <w:rPr>
-                <w:rFonts w:ascii="Calibri" w:hAnsi="Calibri"/>
-              </w:rPr>
-              <w:t xml:space="preserve"> en confirmar.</w:t>
-            </w:r>
-          </w:p>
-          <w:p>
-            <w:pPr>
-              <w:pStyle w:val="Prrafodelista"/>
+              <w:t>El usuario hace click en confirmar.</w:t>
+            </w:r>
+          </w:p>
+          <w:p>
+            <w:pPr>
+              <w:pStyle w:val="ListParagraph"/>
               <w:numPr>
                 <w:ilvl w:val="0"/>
                 <w:numId w:val="1"/>
@@ -1508,6 +1376,44 @@
               <w:t>El usuario queda anotado al partido.</w:t>
             </w:r>
           </w:p>
+          <w:p>
+            <w:pPr>
+              <w:pStyle w:val="ListParagraph"/>
+              <w:numPr>
+                <w:ilvl w:val="0"/>
+                <w:numId w:val="1"/>
+              </w:numPr>
+              <w:ind w:left="365" w:hanging="365"/>
+              <w:rPr>
+                <w:rFonts w:ascii="Calibri" w:hAnsi="Calibri"/>
+              </w:rPr>
+            </w:pPr>
+            <w:r>
+              <w:rPr>
+                <w:rFonts w:ascii="Calibri" w:hAnsi="Calibri"/>
+              </w:rPr>
+              <w:t>El sistema envía una notificación a los Amigos del Usuario.</w:t>
+            </w:r>
+          </w:p>
+          <w:p>
+            <w:pPr>
+              <w:pStyle w:val="ListParagraph"/>
+              <w:numPr>
+                <w:ilvl w:val="0"/>
+                <w:numId w:val="1"/>
+              </w:numPr>
+              <w:ind w:left="365" w:hanging="365"/>
+              <w:rPr>
+                <w:rFonts w:ascii="Calibri" w:hAnsi="Calibri"/>
+              </w:rPr>
+            </w:pPr>
+            <w:r>
+              <w:rPr>
+                <w:rFonts w:ascii="Calibri" w:hAnsi="Calibri"/>
+              </w:rPr>
+              <w:t>El sistema comprueba si se alcanzo el cupo máximo.</w:t>
+            </w:r>
+          </w:p>
         </w:tc>
         <w:tc>
           <w:tcPr>
@@ -1541,25 +1447,38 @@
                 <w:rFonts w:ascii="Calibri" w:hAnsi="Calibri"/>
               </w:rPr>
             </w:pPr>
-            <w:r>
-              <w:rPr>
-                <w:rFonts w:ascii="Calibri" w:hAnsi="Calibri"/>
-              </w:rPr>
-              <w:t xml:space="preserve">4.1 </w:t>
-            </w:r>
-            <w:proofErr w:type="spellStart"/>
-            <w:r>
-              <w:rPr>
-                <w:rFonts w:ascii="Calibri" w:hAnsi="Calibri"/>
-              </w:rPr>
-              <w:t>Inscripcion</w:t>
-            </w:r>
-            <w:proofErr w:type="spellEnd"/>
-            <w:r>
-              <w:rPr>
-                <w:rFonts w:ascii="Calibri" w:hAnsi="Calibri"/>
-              </w:rPr>
-              <w:t xml:space="preserve"> rechazada por cupo.</w:t>
+          </w:p>
+          <w:p>
+            <w:pPr>
+              <w:rPr>
+                <w:rFonts w:ascii="Calibri" w:hAnsi="Calibri"/>
+              </w:rPr>
+            </w:pPr>
+            <w:r>
+              <w:rPr>
+                <w:rFonts w:ascii="Calibri" w:hAnsi="Calibri"/>
+              </w:rPr>
+              <w:t>4.1 Inscripción rechazada por cupo.</w:t>
+            </w:r>
+          </w:p>
+          <w:p>
+            <w:pPr>
+              <w:rPr>
+                <w:rFonts w:ascii="Calibri" w:hAnsi="Calibri"/>
+              </w:rPr>
+            </w:pPr>
+          </w:p>
+          <w:p>
+            <w:pPr>
+              <w:rPr>
+                <w:rFonts w:ascii="Calibri" w:hAnsi="Calibri"/>
+              </w:rPr>
+            </w:pPr>
+            <w:r>
+              <w:rPr>
+                <w:rFonts w:ascii="Calibri" w:hAnsi="Calibri"/>
+              </w:rPr>
+              <w:t>6.1 El sistema informa al Administrador que se alcanzo el cupo máximo del partido.</w:t>
             </w:r>
           </w:p>
         </w:tc>
@@ -2111,7 +2030,7 @@
     </w:tbl>
     <w:p/>
     <w:sectPr>
-      <w:headerReference w:type="default" r:id="rId8"/>
+      <w:headerReference w:type="default" r:id="rId7"/>
       <w:pgSz w:w="11906" w:h="16838"/>
       <w:pgMar w:top="1417" w:right="1701" w:bottom="1135" w:left="1701" w:header="708" w:footer="708" w:gutter="0"/>
       <w:cols w:space="708"/>
@@ -2122,7 +2041,7 @@
 </file>
 
 <file path=word/endnotes.xml><?xml version="1.0" encoding="utf-8"?>
-<w:endnotes xmlns:wpc="http://schemas.microsoft.com/office/word/2010/wordprocessingCanvas" xmlns:mc="http://schemas.openxmlformats.org/markup-compatibility/2006" xmlns:o="urn:schemas-microsoft-com:office:office" xmlns:r="http://schemas.openxmlformats.org/officeDocument/2006/relationships" xmlns:m="http://schemas.openxmlformats.org/officeDocument/2006/math" xmlns:v="urn:schemas-microsoft-com:vml" xmlns:wp14="http://schemas.microsoft.com/office/word/2010/wordprocessingDrawing" xmlns:wp="http://schemas.openxmlformats.org/drawingml/2006/wordprocessingDrawing" xmlns:w10="urn:schemas-microsoft-com:office:word" xmlns:w="http://schemas.openxmlformats.org/wordprocessingml/2006/main" xmlns:w14="http://schemas.microsoft.com/office/word/2010/wordml" xmlns:wpg="http://schemas.microsoft.com/office/word/2010/wordprocessingGroup" xmlns:wpi="http://schemas.microsoft.com/office/word/2010/wordprocessingInk" xmlns:wne="http://schemas.microsoft.com/office/word/2006/wordml" xmlns:wps="http://schemas.microsoft.com/office/word/2010/wordprocessingShape" mc:Ignorable="w14 wp14">
+<w:endnotes xmlns:ve="http://schemas.openxmlformats.org/markup-compatibility/2006" xmlns:o="urn:schemas-microsoft-com:office:office" xmlns:r="http://schemas.openxmlformats.org/officeDocument/2006/relationships" xmlns:m="http://schemas.openxmlformats.org/officeDocument/2006/math" xmlns:v="urn:schemas-microsoft-com:vml" xmlns:wp="http://schemas.openxmlformats.org/drawingml/2006/wordprocessingDrawing" xmlns:w10="urn:schemas-microsoft-com:office:word" xmlns:w="http://schemas.openxmlformats.org/wordprocessingml/2006/main" xmlns:wne="http://schemas.microsoft.com/office/word/2006/wordml">
   <w:endnote w:type="separator" w:id="-1">
     <w:p>
       <w:r>
@@ -2141,7 +2060,7 @@
 </file>
 
 <file path=word/footnotes.xml><?xml version="1.0" encoding="utf-8"?>
-<w:footnotes xmlns:wpc="http://schemas.microsoft.com/office/word/2010/wordprocessingCanvas" xmlns:mc="http://schemas.openxmlformats.org/markup-compatibility/2006" xmlns:o="urn:schemas-microsoft-com:office:office" xmlns:r="http://schemas.openxmlformats.org/officeDocument/2006/relationships" xmlns:m="http://schemas.openxmlformats.org/officeDocument/2006/math" xmlns:v="urn:schemas-microsoft-com:vml" xmlns:wp14="http://schemas.microsoft.com/office/word/2010/wordprocessingDrawing" xmlns:wp="http://schemas.openxmlformats.org/drawingml/2006/wordprocessingDrawing" xmlns:w10="urn:schemas-microsoft-com:office:word" xmlns:w="http://schemas.openxmlformats.org/wordprocessingml/2006/main" xmlns:w14="http://schemas.microsoft.com/office/word/2010/wordml" xmlns:wpg="http://schemas.microsoft.com/office/word/2010/wordprocessingGroup" xmlns:wpi="http://schemas.microsoft.com/office/word/2010/wordprocessingInk" xmlns:wne="http://schemas.microsoft.com/office/word/2006/wordml" xmlns:wps="http://schemas.microsoft.com/office/word/2010/wordprocessingShape" mc:Ignorable="w14 wp14">
+<w:footnotes xmlns:ve="http://schemas.openxmlformats.org/markup-compatibility/2006" xmlns:o="urn:schemas-microsoft-com:office:office" xmlns:r="http://schemas.openxmlformats.org/officeDocument/2006/relationships" xmlns:m="http://schemas.openxmlformats.org/officeDocument/2006/math" xmlns:v="urn:schemas-microsoft-com:vml" xmlns:wp="http://schemas.openxmlformats.org/drawingml/2006/wordprocessingDrawing" xmlns:w10="urn:schemas-microsoft-com:office:word" xmlns:w="http://schemas.openxmlformats.org/wordprocessingml/2006/main" xmlns:wne="http://schemas.microsoft.com/office/word/2006/wordml">
   <w:footnote w:type="separator" w:id="-1">
     <w:p>
       <w:r>
@@ -2160,36 +2079,20 @@
 </file>
 
 <file path=word/header1.xml><?xml version="1.0" encoding="utf-8"?>
-<w:hdr xmlns:wpc="http://schemas.microsoft.com/office/word/2010/wordprocessingCanvas" xmlns:mc="http://schemas.openxmlformats.org/markup-compatibility/2006" xmlns:o="urn:schemas-microsoft-com:office:office" xmlns:r="http://schemas.openxmlformats.org/officeDocument/2006/relationships" xmlns:m="http://schemas.openxmlformats.org/officeDocument/2006/math" xmlns:v="urn:schemas-microsoft-com:vml" xmlns:wp14="http://schemas.microsoft.com/office/word/2010/wordprocessingDrawing" xmlns:wp="http://schemas.openxmlformats.org/drawingml/2006/wordprocessingDrawing" xmlns:w10="urn:schemas-microsoft-com:office:word" xmlns:w="http://schemas.openxmlformats.org/wordprocessingml/2006/main" xmlns:w14="http://schemas.microsoft.com/office/word/2010/wordml" xmlns:wpg="http://schemas.microsoft.com/office/word/2010/wordprocessingGroup" xmlns:wpi="http://schemas.microsoft.com/office/word/2010/wordprocessingInk" xmlns:wne="http://schemas.microsoft.com/office/word/2006/wordml" xmlns:wps="http://schemas.microsoft.com/office/word/2010/wordprocessingShape" mc:Ignorable="w14 wp14">
+<w:hdr xmlns:ve="http://schemas.openxmlformats.org/markup-compatibility/2006" xmlns:o="urn:schemas-microsoft-com:office:office" xmlns:r="http://schemas.openxmlformats.org/officeDocument/2006/relationships" xmlns:m="http://schemas.openxmlformats.org/officeDocument/2006/math" xmlns:v="urn:schemas-microsoft-com:vml" xmlns:wp="http://schemas.openxmlformats.org/drawingml/2006/wordprocessingDrawing" xmlns:w10="urn:schemas-microsoft-com:office:word" xmlns:w="http://schemas.openxmlformats.org/wordprocessingml/2006/main" xmlns:wne="http://schemas.microsoft.com/office/word/2006/wordml">
   <w:p>
     <w:pPr>
-      <w:pStyle w:val="Encabezado"/>
+      <w:pStyle w:val="Header"/>
     </w:pPr>
     <w:r>
-      <w:t xml:space="preserve">K3102 </w:t>
-    </w:r>
-    <w:proofErr w:type="spellStart"/>
-    <w:r>
-      <w:t>Alfonsin</w:t>
-    </w:r>
-    <w:proofErr w:type="spellEnd"/>
-    <w:r>
-      <w:t xml:space="preserve">, </w:t>
-    </w:r>
-    <w:proofErr w:type="spellStart"/>
-    <w:r>
-      <w:t>Legorburu</w:t>
-    </w:r>
-    <w:proofErr w:type="spellEnd"/>
-    <w:r>
-      <w:t>, Urbano</w:t>
+      <w:t>K3102 Alfonsin, Legorburu, Urbano</w:t>
     </w:r>
   </w:p>
 </w:hdr>
 </file>
 
 <file path=word/numbering.xml><?xml version="1.0" encoding="utf-8"?>
-<w:numbering xmlns:wpc="http://schemas.microsoft.com/office/word/2010/wordprocessingCanvas" xmlns:mc="http://schemas.openxmlformats.org/markup-compatibility/2006" xmlns:o="urn:schemas-microsoft-com:office:office" xmlns:r="http://schemas.openxmlformats.org/officeDocument/2006/relationships" xmlns:m="http://schemas.openxmlformats.org/officeDocument/2006/math" xmlns:v="urn:schemas-microsoft-com:vml" xmlns:wp14="http://schemas.microsoft.com/office/word/2010/wordprocessingDrawing" xmlns:wp="http://schemas.openxmlformats.org/drawingml/2006/wordprocessingDrawing" xmlns:w10="urn:schemas-microsoft-com:office:word" xmlns:w="http://schemas.openxmlformats.org/wordprocessingml/2006/main" xmlns:w14="http://schemas.microsoft.com/office/word/2010/wordml" xmlns:wpg="http://schemas.microsoft.com/office/word/2010/wordprocessingGroup" xmlns:wpi="http://schemas.microsoft.com/office/word/2010/wordprocessingInk" xmlns:wne="http://schemas.microsoft.com/office/word/2006/wordml" xmlns:wps="http://schemas.microsoft.com/office/word/2010/wordprocessingShape" mc:Ignorable="w14 wp14">
+<w:numbering xmlns:ve="http://schemas.openxmlformats.org/markup-compatibility/2006" xmlns:o="urn:schemas-microsoft-com:office:office" xmlns:r="http://schemas.openxmlformats.org/officeDocument/2006/relationships" xmlns:m="http://schemas.openxmlformats.org/officeDocument/2006/math" xmlns:v="urn:schemas-microsoft-com:vml" xmlns:wp="http://schemas.openxmlformats.org/drawingml/2006/wordprocessingDrawing" xmlns:w10="urn:schemas-microsoft-com:office:word" xmlns:w="http://schemas.openxmlformats.org/wordprocessingml/2006/main" xmlns:wne="http://schemas.microsoft.com/office/word/2006/wordml">
   <w:abstractNum w:abstractNumId="0">
     <w:nsid w:val="06C1395A"/>
     <w:multiLevelType w:val="hybridMultilevel"/>
@@ -2550,12 +2453,14 @@
 </file>
 
 <file path=word/styles.xml><?xml version="1.0" encoding="utf-8"?>
-<w:styles xmlns:mc="http://schemas.openxmlformats.org/markup-compatibility/2006" xmlns:r="http://schemas.openxmlformats.org/officeDocument/2006/relationships" xmlns:w="http://schemas.openxmlformats.org/wordprocessingml/2006/main" xmlns:w14="http://schemas.microsoft.com/office/word/2010/wordml" mc:Ignorable="w14">
+<w:styles xmlns:r="http://schemas.openxmlformats.org/officeDocument/2006/relationships" xmlns:w="http://schemas.openxmlformats.org/wordprocessingml/2006/main">
   <w:docDefaults>
     <w:rPrDefault>
       <w:rPr>
         <w:rFonts w:ascii="Calibri" w:eastAsia="Calibri" w:hAnsi="Calibri" w:cs="Times New Roman"/>
-        <w:lang w:val="es-ES" w:eastAsia="es-ES" w:bidi="ar-SA"/>
+        <w:sz w:val="22"/>
+        <w:szCs w:val="22"/>
+        <w:lang w:val="en-US" w:eastAsia="en-US" w:bidi="ar-SA"/>
       </w:rPr>
     </w:rPrDefault>
     <w:pPrDefault/>
@@ -2707,19 +2612,20 @@
       <w:rFonts w:ascii="Times New Roman" w:eastAsia="Times New Roman" w:hAnsi="Times New Roman"/>
       <w:sz w:val="24"/>
       <w:szCs w:val="24"/>
+      <w:lang w:val="es-ES" w:eastAsia="es-ES"/>
     </w:rPr>
   </w:style>
-  <w:style w:type="character" w:default="1" w:styleId="Fuentedeprrafopredeter">
+  <w:style w:type="character" w:default="1" w:styleId="DefaultParagraphFont">
     <w:name w:val="Default Paragraph Font"/>
-    <w:uiPriority w:val="1"/>
+    <w:uiPriority w:val="99"/>
     <w:semiHidden/>
-    <w:unhideWhenUsed/>
   </w:style>
-  <w:style w:type="table" w:default="1" w:styleId="Tablanormal">
+  <w:style w:type="table" w:default="1" w:styleId="TableNormal">
     <w:name w:val="Normal Table"/>
     <w:uiPriority w:val="99"/>
     <w:semiHidden/>
     <w:unhideWhenUsed/>
+    <w:qFormat/>
     <w:tblPr>
       <w:tblInd w:w="0" w:type="dxa"/>
       <w:tblCellMar>
@@ -2730,13 +2636,13 @@
       </w:tblCellMar>
     </w:tblPr>
   </w:style>
-  <w:style w:type="numbering" w:default="1" w:styleId="Sinlista">
+  <w:style w:type="numbering" w:default="1" w:styleId="NoList">
     <w:name w:val="No List"/>
     <w:uiPriority w:val="99"/>
     <w:semiHidden/>
     <w:unhideWhenUsed/>
   </w:style>
-  <w:style w:type="paragraph" w:styleId="Prrafodelista">
+  <w:style w:type="paragraph" w:styleId="ListParagraph">
     <w:name w:val="List Paragraph"/>
     <w:basedOn w:val="Normal"/>
     <w:uiPriority w:val="99"/>
@@ -2747,10 +2653,10 @@
       <w:contextualSpacing/>
     </w:pPr>
   </w:style>
-  <w:style w:type="paragraph" w:styleId="Encabezado">
+  <w:style w:type="paragraph" w:styleId="Header">
     <w:name w:val="header"/>
     <w:basedOn w:val="Normal"/>
-    <w:link w:val="EncabezadoCar"/>
+    <w:link w:val="HeaderChar"/>
     <w:uiPriority w:val="99"/>
     <w:rsid w:val="000F7339"/>
     <w:pPr>
@@ -2759,24 +2665,28 @@
         <w:tab w:val="right" w:pos="8640"/>
       </w:tabs>
     </w:pPr>
+    <w:rPr>
+      <w:rFonts w:eastAsia="Calibri"/>
+    </w:rPr>
   </w:style>
-  <w:style w:type="character" w:customStyle="1" w:styleId="EncabezadoCar">
-    <w:name w:val="Encabezado Car"/>
-    <w:link w:val="Encabezado"/>
+  <w:style w:type="character" w:customStyle="1" w:styleId="HeaderChar">
+    <w:name w:val="Header Char"/>
+    <w:basedOn w:val="DefaultParagraphFont"/>
+    <w:link w:val="Header"/>
     <w:uiPriority w:val="99"/>
     <w:semiHidden/>
     <w:locked/>
+    <w:rsid w:val="00500D8A"/>
     <w:rPr>
-      <w:rFonts w:ascii="Times New Roman" w:hAnsi="Times New Roman" w:cs="Times New Roman"/>
+      <w:rFonts w:ascii="Times New Roman" w:hAnsi="Times New Roman"/>
       <w:sz w:val="24"/>
-      <w:szCs w:val="24"/>
       <w:lang w:val="es-ES" w:eastAsia="es-ES"/>
     </w:rPr>
   </w:style>
-  <w:style w:type="paragraph" w:styleId="Piedepgina">
+  <w:style w:type="paragraph" w:styleId="Footer">
     <w:name w:val="footer"/>
     <w:basedOn w:val="Normal"/>
-    <w:link w:val="PiedepginaCar"/>
+    <w:link w:val="FooterChar"/>
     <w:uiPriority w:val="99"/>
     <w:rsid w:val="000F7339"/>
     <w:pPr>
@@ -2785,209 +2695,23 @@
         <w:tab w:val="right" w:pos="8640"/>
       </w:tabs>
     </w:pPr>
+    <w:rPr>
+      <w:rFonts w:eastAsia="Calibri"/>
+    </w:rPr>
   </w:style>
-  <w:style w:type="character" w:customStyle="1" w:styleId="PiedepginaCar">
-    <w:name w:val="Pie de página Car"/>
-    <w:link w:val="Piedepgina"/>
+  <w:style w:type="character" w:customStyle="1" w:styleId="FooterChar">
+    <w:name w:val="Footer Char"/>
+    <w:basedOn w:val="DefaultParagraphFont"/>
+    <w:link w:val="Footer"/>
     <w:uiPriority w:val="99"/>
     <w:semiHidden/>
     <w:locked/>
+    <w:rsid w:val="00500D8A"/>
     <w:rPr>
-      <w:rFonts w:ascii="Times New Roman" w:hAnsi="Times New Roman" w:cs="Times New Roman"/>
+      <w:rFonts w:ascii="Times New Roman" w:hAnsi="Times New Roman"/>
       <w:sz w:val="24"/>
-      <w:szCs w:val="24"/>
       <w:lang w:val="es-ES" w:eastAsia="es-ES"/>
     </w:rPr>
-  </w:style>
-</w:styles>
-</file>
-
-<file path=word/stylesWithEffects.xml><?xml version="1.0" encoding="utf-8"?>
-<w:styles xmlns:wpc="http://schemas.microsoft.com/office/word/2010/wordprocessingCanvas" xmlns:mc="http://schemas.openxmlformats.org/markup-compatibility/2006" xmlns:o="urn:schemas-microsoft-com:office:office" xmlns:r="http://schemas.openxmlformats.org/officeDocument/2006/relationships" xmlns:m="http://schemas.openxmlformats.org/officeDocument/2006/math" xmlns:v="urn:schemas-microsoft-com:vml" xmlns:wp14="http://schemas.microsoft.com/office/word/2010/wordprocessingDrawing" xmlns:wp="http://schemas.openxmlformats.org/drawingml/2006/wordprocessingDrawing" xmlns:w10="urn:schemas-microsoft-com:office:word" xmlns:w="http://schemas.openxmlformats.org/wordprocessingml/2006/main" xmlns:w14="http://schemas.microsoft.com/office/word/2010/wordml" xmlns:wpg="http://schemas.microsoft.com/office/word/2010/wordprocessingGroup" xmlns:wpi="http://schemas.microsoft.com/office/word/2010/wordprocessingInk" xmlns:wne="http://schemas.microsoft.com/office/word/2006/wordml" xmlns:wps="http://schemas.microsoft.com/office/word/2010/wordprocessingShape" mc:Ignorable="w14 wp14">
-  <w:docDefaults>
-    <w:rPrDefault>
-      <w:rPr>
-        <w:rFonts w:asciiTheme="minorHAnsi" w:eastAsiaTheme="minorEastAsia" w:hAnsiTheme="minorHAnsi" w:cstheme="minorBidi"/>
-        <w:sz w:val="22"/>
-        <w:szCs w:val="22"/>
-        <w:lang w:val="es-ES" w:eastAsia="es-ES" w:bidi="ar-SA"/>
-      </w:rPr>
-    </w:rPrDefault>
-    <w:pPrDefault>
-      <w:pPr>
-        <w:spacing w:after="200" w:line="276" w:lineRule="auto"/>
-      </w:pPr>
-    </w:pPrDefault>
-  </w:docDefaults>
-  <w:latentStyles w:defLockedState="0" w:defUIPriority="99" w:defSemiHidden="1" w:defUnhideWhenUsed="1" w:defQFormat="0" w:count="267">
-    <w:lsdException w:name="Normal" w:semiHidden="0" w:uiPriority="0" w:unhideWhenUsed="0" w:qFormat="1"/>
-    <w:lsdException w:name="heading 1" w:semiHidden="0" w:uiPriority="9" w:unhideWhenUsed="0" w:qFormat="1"/>
-    <w:lsdException w:name="heading 2" w:uiPriority="9" w:qFormat="1"/>
-    <w:lsdException w:name="heading 3" w:uiPriority="9" w:qFormat="1"/>
-    <w:lsdException w:name="heading 4" w:uiPriority="9" w:qFormat="1"/>
-    <w:lsdException w:name="heading 5" w:uiPriority="9" w:qFormat="1"/>
-    <w:lsdException w:name="heading 6" w:uiPriority="9" w:qFormat="1"/>
-    <w:lsdException w:name="heading 7" w:uiPriority="9" w:qFormat="1"/>
-    <w:lsdException w:name="heading 8" w:uiPriority="9" w:qFormat="1"/>
-    <w:lsdException w:name="heading 9" w:uiPriority="9" w:qFormat="1"/>
-    <w:lsdException w:name="toc 1" w:uiPriority="39"/>
-    <w:lsdException w:name="toc 2" w:uiPriority="39"/>
-    <w:lsdException w:name="toc 3" w:uiPriority="39"/>
-    <w:lsdException w:name="toc 4" w:uiPriority="39"/>
-    <w:lsdException w:name="toc 5" w:uiPriority="39"/>
-    <w:lsdException w:name="toc 6" w:uiPriority="39"/>
-    <w:lsdException w:name="toc 7" w:uiPriority="39"/>
-    <w:lsdException w:name="toc 8" w:uiPriority="39"/>
-    <w:lsdException w:name="toc 9" w:uiPriority="39"/>
-    <w:lsdException w:name="caption" w:uiPriority="35" w:qFormat="1"/>
-    <w:lsdException w:name="Title" w:semiHidden="0" w:uiPriority="10" w:unhideWhenUsed="0" w:qFormat="1"/>
-    <w:lsdException w:name="Default Paragraph Font" w:uiPriority="1"/>
-    <w:lsdException w:name="Subtitle" w:semiHidden="0" w:uiPriority="11" w:unhideWhenUsed="0" w:qFormat="1"/>
-    <w:lsdException w:name="Strong" w:semiHidden="0" w:uiPriority="22" w:unhideWhenUsed="0" w:qFormat="1"/>
-    <w:lsdException w:name="Emphasis" w:semiHidden="0" w:uiPriority="20" w:unhideWhenUsed="0" w:qFormat="1"/>
-    <w:lsdException w:name="Table Grid" w:semiHidden="0" w:uiPriority="59" w:unhideWhenUsed="0"/>
-    <w:lsdException w:name="Placeholder Text" w:unhideWhenUsed="0"/>
-    <w:lsdException w:name="No Spacing" w:semiHidden="0" w:uiPriority="1" w:unhideWhenUsed="0" w:qFormat="1"/>
-    <w:lsdException w:name="Light Shading" w:semiHidden="0" w:uiPriority="60" w:unhideWhenUsed="0"/>
-    <w:lsdException w:name="Light List" w:semiHidden="0" w:uiPriority="61" w:unhideWhenUsed="0"/>
-    <w:lsdException w:name="Light Grid" w:semiHidden="0" w:uiPriority="62" w:unhideWhenUsed="0"/>
-    <w:lsdException w:name="Medium Shading 1" w:semiHidden="0" w:uiPriority="63" w:unhideWhenUsed="0"/>
-    <w:lsdException w:name="Medium Shading 2" w:semiHidden="0" w:uiPriority="64" w:unhideWhenUsed="0"/>
-    <w:lsdException w:name="Medium List 1" w:semiHidden="0" w:uiPriority="65" w:unhideWhenUsed="0"/>
-    <w:lsdException w:name="Medium List 2" w:semiHidden="0" w:uiPriority="66" w:unhideWhenUsed="0"/>
-    <w:lsdException w:name="Medium Grid 1" w:semiHidden="0" w:uiPriority="67" w:unhideWhenUsed="0"/>
-    <w:lsdException w:name="Medium Grid 2" w:semiHidden="0" w:uiPriority="68" w:unhideWhenUsed="0"/>
-    <w:lsdException w:name="Medium Grid 3" w:semiHidden="0" w:uiPriority="69" w:unhideWhenUsed="0"/>
-    <w:lsdException w:name="Dark List" w:semiHidden="0" w:uiPriority="70" w:unhideWhenUsed="0"/>
-    <w:lsdException w:name="Colorful Shading" w:semiHidden="0" w:uiPriority="71" w:unhideWhenUsed="0"/>
-    <w:lsdException w:name="Colorful List" w:semiHidden="0" w:uiPriority="72" w:unhideWhenUsed="0"/>
-    <w:lsdException w:name="Colorful Grid" w:semiHidden="0" w:uiPriority="73" w:unhideWhenUsed="0"/>
-    <w:lsdException w:name="Light Shading Accent 1" w:semiHidden="0" w:uiPriority="60" w:unhideWhenUsed="0"/>
-    <w:lsdException w:name="Light List Accent 1" w:semiHidden="0" w:uiPriority="61" w:unhideWhenUsed="0"/>
-    <w:lsdException w:name="Light Grid Accent 1" w:semiHidden="0" w:uiPriority="62" w:unhideWhenUsed="0"/>
-    <w:lsdException w:name="Medium Shading 1 Accent 1" w:semiHidden="0" w:uiPriority="63" w:unhideWhenUsed="0"/>
-    <w:lsdException w:name="Medium Shading 2 Accent 1" w:semiHidden="0" w:uiPriority="64" w:unhideWhenUsed="0"/>
-    <w:lsdException w:name="Medium List 1 Accent 1" w:semiHidden="0" w:uiPriority="65" w:unhideWhenUsed="0"/>
-    <w:lsdException w:name="Revision" w:unhideWhenUsed="0"/>
-    <w:lsdException w:name="List Paragraph" w:semiHidden="0" w:uiPriority="34" w:unhideWhenUsed="0" w:qFormat="1"/>
-    <w:lsdException w:name="Quote" w:semiHidden="0" w:uiPriority="29" w:unhideWhenUsed="0" w:qFormat="1"/>
-    <w:lsdException w:name="Intense Quote" w:semiHidden="0" w:uiPriority="30" w:unhideWhenUsed="0" w:qFormat="1"/>
-    <w:lsdException w:name="Medium List 2 Accent 1" w:semiHidden="0" w:uiPriority="66" w:unhideWhenUsed="0"/>
-    <w:lsdException w:name="Medium Grid 1 Accent 1" w:semiHidden="0" w:uiPriority="67" w:unhideWhenUsed="0"/>
-    <w:lsdException w:name="Medium Grid 2 Accent 1" w:semiHidden="0" w:uiPriority="68" w:unhideWhenUsed="0"/>
-    <w:lsdException w:name="Medium Grid 3 Accent 1" w:semiHidden="0" w:uiPriority="69" w:unhideWhenUsed="0"/>
-    <w:lsdException w:name="Dark List Accent 1" w:semiHidden="0" w:uiPriority="70" w:unhideWhenUsed="0"/>
-    <w:lsdException w:name="Colorful Shading Accent 1" w:semiHidden="0" w:uiPriority="71" w:unhideWhenUsed="0"/>
-    <w:lsdException w:name="Colorful List Accent 1" w:semiHidden="0" w:uiPriority="72" w:unhideWhenUsed="0"/>
-    <w:lsdException w:name="Colorful Grid Accent 1" w:semiHidden="0" w:uiPriority="73" w:unhideWhenUsed="0"/>
-    <w:lsdException w:name="Light Shading Accent 2" w:semiHidden="0" w:uiPriority="60" w:unhideWhenUsed="0"/>
-    <w:lsdException w:name="Light List Accent 2" w:semiHidden="0" w:uiPriority="61" w:unhideWhenUsed="0"/>
-    <w:lsdException w:name="Light Grid Accent 2" w:semiHidden="0" w:uiPriority="62" w:unhideWhenUsed="0"/>
-    <w:lsdException w:name="Medium Shading 1 Accent 2" w:semiHidden="0" w:uiPriority="63" w:unhideWhenUsed="0"/>
-    <w:lsdException w:name="Medium Shading 2 Accent 2" w:semiHidden="0" w:uiPriority="64" w:unhideWhenUsed="0"/>
-    <w:lsdException w:name="Medium List 1 Accent 2" w:semiHidden="0" w:uiPriority="65" w:unhideWhenUsed="0"/>
-    <w:lsdException w:name="Medium List 2 Accent 2" w:semiHidden="0" w:uiPriority="66" w:unhideWhenUsed="0"/>
-    <w:lsdException w:name="Medium Grid 1 Accent 2" w:semiHidden="0" w:uiPriority="67" w:unhideWhenUsed="0"/>
-    <w:lsdException w:name="Medium Grid 2 Accent 2" w:semiHidden="0" w:uiPriority="68" w:unhideWhenUsed="0"/>
-    <w:lsdException w:name="Medium Grid 3 Accent 2" w:semiHidden="0" w:uiPriority="69" w:unhideWhenUsed="0"/>
-    <w:lsdException w:name="Dark List Accent 2" w:semiHidden="0" w:uiPriority="70" w:unhideWhenUsed="0"/>
-    <w:lsdException w:name="Colorful Shading Accent 2" w:semiHidden="0" w:uiPriority="71" w:unhideWhenUsed="0"/>
-    <w:lsdException w:name="Colorful List Accent 2" w:semiHidden="0" w:uiPriority="72" w:unhideWhenUsed="0"/>
-    <w:lsdException w:name="Colorful Grid Accent 2" w:semiHidden="0" w:uiPriority="73" w:unhideWhenUsed="0"/>
-    <w:lsdException w:name="Light Shading Accent 3" w:semiHidden="0" w:uiPriority="60" w:unhideWhenUsed="0"/>
-    <w:lsdException w:name="Light List Accent 3" w:semiHidden="0" w:uiPriority="61" w:unhideWhenUsed="0"/>
-    <w:lsdException w:name="Light Grid Accent 3" w:semiHidden="0" w:uiPriority="62" w:unhideWhenUsed="0"/>
-    <w:lsdException w:name="Medium Shading 1 Accent 3" w:semiHidden="0" w:uiPriority="63" w:unhideWhenUsed="0"/>
-    <w:lsdException w:name="Medium Shading 2 Accent 3" w:semiHidden="0" w:uiPriority="64" w:unhideWhenUsed="0"/>
-    <w:lsdException w:name="Medium List 1 Accent 3" w:semiHidden="0" w:uiPriority="65" w:unhideWhenUsed="0"/>
-    <w:lsdException w:name="Medium List 2 Accent 3" w:semiHidden="0" w:uiPriority="66" w:unhideWhenUsed="0"/>
-    <w:lsdException w:name="Medium Grid 1 Accent 3" w:semiHidden="0" w:uiPriority="67" w:unhideWhenUsed="0"/>
-    <w:lsdException w:name="Medium Grid 2 Accent 3" w:semiHidden="0" w:uiPriority="68" w:unhideWhenUsed="0"/>
-    <w:lsdException w:name="Medium Grid 3 Accent 3" w:semiHidden="0" w:uiPriority="69" w:unhideWhenUsed="0"/>
-    <w:lsdException w:name="Dark List Accent 3" w:semiHidden="0" w:uiPriority="70" w:unhideWhenUsed="0"/>
-    <w:lsdException w:name="Colorful Shading Accent 3" w:semiHidden="0" w:uiPriority="71" w:unhideWhenUsed="0"/>
-    <w:lsdException w:name="Colorful List Accent 3" w:semiHidden="0" w:uiPriority="72" w:unhideWhenUsed="0"/>
-    <w:lsdException w:name="Colorful Grid Accent 3" w:semiHidden="0" w:uiPriority="73" w:unhideWhenUsed="0"/>
-    <w:lsdException w:name="Light Shading Accent 4" w:semiHidden="0" w:uiPriority="60" w:unhideWhenUsed="0"/>
-    <w:lsdException w:name="Light List Accent 4" w:semiHidden="0" w:uiPriority="61" w:unhideWhenUsed="0"/>
-    <w:lsdException w:name="Light Grid Accent 4" w:semiHidden="0" w:uiPriority="62" w:unhideWhenUsed="0"/>
-    <w:lsdException w:name="Medium Shading 1 Accent 4" w:semiHidden="0" w:uiPriority="63" w:unhideWhenUsed="0"/>
-    <w:lsdException w:name="Medium Shading 2 Accent 4" w:semiHidden="0" w:uiPriority="64" w:unhideWhenUsed="0"/>
-    <w:lsdException w:name="Medium List 1 Accent 4" w:semiHidden="0" w:uiPriority="65" w:unhideWhenUsed="0"/>
-    <w:lsdException w:name="Medium List 2 Accent 4" w:semiHidden="0" w:uiPriority="66" w:unhideWhenUsed="0"/>
-    <w:lsdException w:name="Medium Grid 1 Accent 4" w:semiHidden="0" w:uiPriority="67" w:unhideWhenUsed="0"/>
-    <w:lsdException w:name="Medium Grid 2 Accent 4" w:semiHidden="0" w:uiPriority="68" w:unhideWhenUsed="0"/>
-    <w:lsdException w:name="Medium Grid 3 Accent 4" w:semiHidden="0" w:uiPriority="69" w:unhideWhenUsed="0"/>
-    <w:lsdException w:name="Dark List Accent 4" w:semiHidden="0" w:uiPriority="70" w:unhideWhenUsed="0"/>
-    <w:lsdException w:name="Colorful Shading Accent 4" w:semiHidden="0" w:uiPriority="71" w:unhideWhenUsed="0"/>
-    <w:lsdException w:name="Colorful List Accent 4" w:semiHidden="0" w:uiPriority="72" w:unhideWhenUsed="0"/>
-    <w:lsdException w:name="Colorful Grid Accent 4" w:semiHidden="0" w:uiPriority="73" w:unhideWhenUsed="0"/>
-    <w:lsdException w:name="Light Shading Accent 5" w:semiHidden="0" w:uiPriority="60" w:unhideWhenUsed="0"/>
-    <w:lsdException w:name="Light List Accent 5" w:semiHidden="0" w:uiPriority="61" w:unhideWhenUsed="0"/>
-    <w:lsdException w:name="Light Grid Accent 5" w:semiHidden="0" w:uiPriority="62" w:unhideWhenUsed="0"/>
-    <w:lsdException w:name="Medium Shading 1 Accent 5" w:semiHidden="0" w:uiPriority="63" w:unhideWhenUsed="0"/>
-    <w:lsdException w:name="Medium Shading 2 Accent 5" w:semiHidden="0" w:uiPriority="64" w:unhideWhenUsed="0"/>
-    <w:lsdException w:name="Medium List 1 Accent 5" w:semiHidden="0" w:uiPriority="65" w:unhideWhenUsed="0"/>
-    <w:lsdException w:name="Medium List 2 Accent 5" w:semiHidden="0" w:uiPriority="66" w:unhideWhenUsed="0"/>
-    <w:lsdException w:name="Medium Grid 1 Accent 5" w:semiHidden="0" w:uiPriority="67" w:unhideWhenUsed="0"/>
-    <w:lsdException w:name="Medium Grid 2 Accent 5" w:semiHidden="0" w:uiPriority="68" w:unhideWhenUsed="0"/>
-    <w:lsdException w:name="Medium Grid 3 Accent 5" w:semiHidden="0" w:uiPriority="69" w:unhideWhenUsed="0"/>
-    <w:lsdException w:name="Dark List Accent 5" w:semiHidden="0" w:uiPriority="70" w:unhideWhenUsed="0"/>
-    <w:lsdException w:name="Colorful Shading Accent 5" w:semiHidden="0" w:uiPriority="71" w:unhideWhenUsed="0"/>
-    <w:lsdException w:name="Colorful List Accent 5" w:semiHidden="0" w:uiPriority="72" w:unhideWhenUsed="0"/>
-    <w:lsdException w:name="Colorful Grid Accent 5" w:semiHidden="0" w:uiPriority="73" w:unhideWhenUsed="0"/>
-    <w:lsdException w:name="Light Shading Accent 6" w:semiHidden="0" w:uiPriority="60" w:unhideWhenUsed="0"/>
-    <w:lsdException w:name="Light List Accent 6" w:semiHidden="0" w:uiPriority="61" w:unhideWhenUsed="0"/>
-    <w:lsdException w:name="Light Grid Accent 6" w:semiHidden="0" w:uiPriority="62" w:unhideWhenUsed="0"/>
-    <w:lsdException w:name="Medium Shading 1 Accent 6" w:semiHidden="0" w:uiPriority="63" w:unhideWhenUsed="0"/>
-    <w:lsdException w:name="Medium Shading 2 Accent 6" w:semiHidden="0" w:uiPriority="64" w:unhideWhenUsed="0"/>
-    <w:lsdException w:name="Medium List 1 Accent 6" w:semiHidden="0" w:uiPriority="65" w:unhideWhenUsed="0"/>
-    <w:lsdException w:name="Medium List 2 Accent 6" w:semiHidden="0" w:uiPriority="66" w:unhideWhenUsed="0"/>
-    <w:lsdException w:name="Medium Grid 1 Accent 6" w:semiHidden="0" w:uiPriority="67" w:unhideWhenUsed="0"/>
-    <w:lsdException w:name="Medium Grid 2 Accent 6" w:semiHidden="0" w:uiPriority="68" w:unhideWhenUsed="0"/>
-    <w:lsdException w:name="Medium Grid 3 Accent 6" w:semiHidden="0" w:uiPriority="69" w:unhideWhenUsed="0"/>
-    <w:lsdException w:name="Dark List Accent 6" w:semiHidden="0" w:uiPriority="70" w:unhideWhenUsed="0"/>
-    <w:lsdException w:name="Colorful Shading Accent 6" w:semiHidden="0" w:uiPriority="71" w:unhideWhenUsed="0"/>
-    <w:lsdException w:name="Colorful List Accent 6" w:semiHidden="0" w:uiPriority="72" w:unhideWhenUsed="0"/>
-    <w:lsdException w:name="Colorful Grid Accent 6" w:semiHidden="0" w:uiPriority="73" w:unhideWhenUsed="0"/>
-    <w:lsdException w:name="Subtle Emphasis" w:semiHidden="0" w:uiPriority="19" w:unhideWhenUsed="0" w:qFormat="1"/>
-    <w:lsdException w:name="Intense Emphasis" w:semiHidden="0" w:uiPriority="21" w:unhideWhenUsed="0" w:qFormat="1"/>
-    <w:lsdException w:name="Subtle Reference" w:semiHidden="0" w:uiPriority="31" w:unhideWhenUsed="0" w:qFormat="1"/>
-    <w:lsdException w:name="Intense Reference" w:semiHidden="0" w:uiPriority="32" w:unhideWhenUsed="0" w:qFormat="1"/>
-    <w:lsdException w:name="Book Title" w:semiHidden="0" w:uiPriority="33" w:unhideWhenUsed="0" w:qFormat="1"/>
-    <w:lsdException w:name="Bibliography" w:uiPriority="37"/>
-    <w:lsdException w:name="TOC Heading" w:uiPriority="39" w:qFormat="1"/>
-  </w:latentStyles>
-  <w:style w:type="paragraph" w:default="1" w:styleId="Normal">
-    <w:name w:val="Normal"/>
-    <w:qFormat/>
-  </w:style>
-  <w:style w:type="character" w:default="1" w:styleId="Fuentedeprrafopredeter">
-    <w:name w:val="Default Paragraph Font"/>
-    <w:uiPriority w:val="1"/>
-    <w:semiHidden/>
-    <w:unhideWhenUsed/>
-  </w:style>
-  <w:style w:type="table" w:default="1" w:styleId="Tablanormal">
-    <w:name w:val="Normal Table"/>
-    <w:uiPriority w:val="99"/>
-    <w:semiHidden/>
-    <w:unhideWhenUsed/>
-    <w:tblPr>
-      <w:tblInd w:w="0" w:type="dxa"/>
-      <w:tblCellMar>
-        <w:top w:w="0" w:type="dxa"/>
-        <w:left w:w="108" w:type="dxa"/>
-        <w:bottom w:w="0" w:type="dxa"/>
-        <w:right w:w="108" w:type="dxa"/>
-      </w:tblCellMar>
-    </w:tblPr>
-  </w:style>
-  <w:style w:type="numbering" w:default="1" w:styleId="Sinlista">
-    <w:name w:val="No List"/>
-    <w:uiPriority w:val="99"/>
-    <w:semiHidden/>
-    <w:unhideWhenUsed/>
   </w:style>
 </w:styles>
 </file>

</xml_diff>

<commit_message>
Entrga 3 caso de uso y diagramas, incompleta
</commit_message>
<xml_diff>
--- a/Dise-o-de-Sistemas/Especificacion Caso de Uso Inscribirse a un partido.docx
+++ b/Dise-o-de-Sistemas/Especificacion Caso de Uso Inscribirse a un partido.docx
@@ -1,6 +1,6 @@
 
 <file path=word/document.xml><?xml version="1.0" encoding="utf-8"?>
-<w:document xmlns:ve="http://schemas.openxmlformats.org/markup-compatibility/2006" xmlns:o="urn:schemas-microsoft-com:office:office" xmlns:r="http://schemas.openxmlformats.org/officeDocument/2006/relationships" xmlns:m="http://schemas.openxmlformats.org/officeDocument/2006/math" xmlns:v="urn:schemas-microsoft-com:vml" xmlns:wp="http://schemas.openxmlformats.org/drawingml/2006/wordprocessingDrawing" xmlns:w10="urn:schemas-microsoft-com:office:word" xmlns:w="http://schemas.openxmlformats.org/wordprocessingml/2006/main" xmlns:wne="http://schemas.microsoft.com/office/word/2006/wordml">
+<w:document xmlns:wpc="http://schemas.microsoft.com/office/word/2010/wordprocessingCanvas" xmlns:mc="http://schemas.openxmlformats.org/markup-compatibility/2006" xmlns:o="urn:schemas-microsoft-com:office:office" xmlns:r="http://schemas.openxmlformats.org/officeDocument/2006/relationships" xmlns:m="http://schemas.openxmlformats.org/officeDocument/2006/math" xmlns:v="urn:schemas-microsoft-com:vml" xmlns:wp14="http://schemas.microsoft.com/office/word/2010/wordprocessingDrawing" xmlns:wp="http://schemas.openxmlformats.org/drawingml/2006/wordprocessingDrawing" xmlns:w10="urn:schemas-microsoft-com:office:word" xmlns:w="http://schemas.openxmlformats.org/wordprocessingml/2006/main" xmlns:w14="http://schemas.microsoft.com/office/word/2010/wordml" xmlns:wpg="http://schemas.microsoft.com/office/word/2010/wordprocessingGroup" xmlns:wpi="http://schemas.microsoft.com/office/word/2010/wordprocessingInk" xmlns:wne="http://schemas.microsoft.com/office/word/2006/wordml" xmlns:wps="http://schemas.microsoft.com/office/word/2010/wordprocessingShape" mc:Ignorable="w14 wp14">
   <w:body>
     <w:tbl>
       <w:tblPr>
@@ -21,7 +21,7 @@
           <w:left w:w="70" w:type="dxa"/>
           <w:right w:w="70" w:type="dxa"/>
         </w:tblCellMar>
-        <w:tblLook w:val="00A0"/>
+        <w:tblLook w:val="00A0" w:firstRow="1" w:lastRow="0" w:firstColumn="1" w:lastColumn="0" w:noHBand="0" w:noVBand="0"/>
       </w:tblPr>
       <w:tblGrid>
         <w:gridCol w:w="1228"/>
@@ -198,6 +198,12 @@
               <w:rPr>
                 <w:rFonts w:ascii="Calibri" w:hAnsi="Calibri"/>
               </w:rPr>
+              <w:fldChar w:fldCharType="separate"/>
+            </w:r>
+            <w:r>
+              <w:rPr>
+                <w:rFonts w:ascii="Calibri" w:hAnsi="Calibri"/>
+              </w:rPr>
               <w:fldChar w:fldCharType="end"/>
             </w:r>
             <w:bookmarkEnd w:id="0"/>
@@ -238,6 +244,12 @@
               <w:rPr>
                 <w:rFonts w:ascii="Calibri" w:hAnsi="Calibri"/>
               </w:rPr>
+              <w:fldChar w:fldCharType="separate"/>
+            </w:r>
+            <w:r>
+              <w:rPr>
+                <w:rFonts w:ascii="Calibri" w:hAnsi="Calibri"/>
+              </w:rPr>
               <w:fldChar w:fldCharType="end"/>
             </w:r>
             <w:r>
@@ -277,6 +289,12 @@
               <w:rPr>
                 <w:rFonts w:ascii="Calibri" w:hAnsi="Calibri"/>
               </w:rPr>
+              <w:fldChar w:fldCharType="separate"/>
+            </w:r>
+            <w:r>
+              <w:rPr>
+                <w:rFonts w:ascii="Calibri" w:hAnsi="Calibri"/>
+              </w:rPr>
               <w:fldChar w:fldCharType="end"/>
             </w:r>
             <w:r>
@@ -350,6 +368,12 @@
               <w:rPr>
                 <w:rFonts w:ascii="Calibri" w:hAnsi="Calibri"/>
               </w:rPr>
+              <w:fldChar w:fldCharType="separate"/>
+            </w:r>
+            <w:r>
+              <w:rPr>
+                <w:rFonts w:ascii="Calibri" w:hAnsi="Calibri"/>
+              </w:rPr>
               <w:fldChar w:fldCharType="end"/>
             </w:r>
             <w:r>
@@ -384,6 +408,12 @@
               <w:rPr>
                 <w:rFonts w:ascii="Calibri" w:hAnsi="Calibri"/>
               </w:rPr>
+            </w:r>
+            <w:r>
+              <w:rPr>
+                <w:rFonts w:ascii="Calibri" w:hAnsi="Calibri"/>
+              </w:rPr>
+              <w:fldChar w:fldCharType="separate"/>
             </w:r>
             <w:r>
               <w:rPr>
@@ -466,6 +496,12 @@
               <w:rPr>
                 <w:rFonts w:ascii="Calibri" w:hAnsi="Calibri"/>
               </w:rPr>
+              <w:fldChar w:fldCharType="separate"/>
+            </w:r>
+            <w:r>
+              <w:rPr>
+                <w:rFonts w:ascii="Calibri" w:hAnsi="Calibri"/>
+              </w:rPr>
               <w:fldChar w:fldCharType="end"/>
             </w:r>
             <w:r>
@@ -505,6 +541,12 @@
               <w:rPr>
                 <w:rFonts w:ascii="Calibri" w:hAnsi="Calibri"/>
               </w:rPr>
+              <w:fldChar w:fldCharType="separate"/>
+            </w:r>
+            <w:r>
+              <w:rPr>
+                <w:rFonts w:ascii="Calibri" w:hAnsi="Calibri"/>
+              </w:rPr>
               <w:fldChar w:fldCharType="end"/>
             </w:r>
             <w:r>
@@ -583,6 +625,13 @@
                 <w:rFonts w:ascii="Calibri" w:hAnsi="Calibri"/>
                 <w:sz w:val="22"/>
               </w:rPr>
+              <w:fldChar w:fldCharType="separate"/>
+            </w:r>
+            <w:r>
+              <w:rPr>
+                <w:rFonts w:ascii="Calibri" w:hAnsi="Calibri"/>
+                <w:sz w:val="22"/>
+              </w:rPr>
               <w:fldChar w:fldCharType="end"/>
             </w:r>
             <w:r>
@@ -630,6 +679,12 @@
               <w:rPr>
                 <w:rFonts w:ascii="Calibri" w:hAnsi="Calibri"/>
               </w:rPr>
+              <w:fldChar w:fldCharType="separate"/>
+            </w:r>
+            <w:r>
+              <w:rPr>
+                <w:rFonts w:ascii="Calibri" w:hAnsi="Calibri"/>
+              </w:rPr>
               <w:fldChar w:fldCharType="end"/>
             </w:r>
             <w:r>
@@ -674,6 +729,13 @@
                 <w:rFonts w:ascii="Calibri" w:hAnsi="Calibri"/>
                 <w:sz w:val="22"/>
               </w:rPr>
+              <w:fldChar w:fldCharType="separate"/>
+            </w:r>
+            <w:r>
+              <w:rPr>
+                <w:rFonts w:ascii="Calibri" w:hAnsi="Calibri"/>
+                <w:sz w:val="22"/>
+              </w:rPr>
               <w:fldChar w:fldCharType="end"/>
             </w:r>
             <w:r>
@@ -718,6 +780,13 @@
                 <w:rFonts w:ascii="Calibri" w:hAnsi="Calibri"/>
                 <w:sz w:val="22"/>
               </w:rPr>
+              <w:fldChar w:fldCharType="separate"/>
+            </w:r>
+            <w:r>
+              <w:rPr>
+                <w:rFonts w:ascii="Calibri" w:hAnsi="Calibri"/>
+                <w:sz w:val="22"/>
+              </w:rPr>
               <w:fldChar w:fldCharType="end"/>
             </w:r>
             <w:r>
@@ -762,6 +831,13 @@
                 <w:rFonts w:ascii="Calibri" w:hAnsi="Calibri"/>
                 <w:sz w:val="22"/>
               </w:rPr>
+              <w:fldChar w:fldCharType="separate"/>
+            </w:r>
+            <w:r>
+              <w:rPr>
+                <w:rFonts w:ascii="Calibri" w:hAnsi="Calibri"/>
+                <w:sz w:val="22"/>
+              </w:rPr>
               <w:fldChar w:fldCharType="end"/>
             </w:r>
             <w:r>
@@ -907,6 +983,12 @@
               <w:rPr>
                 <w:rFonts w:ascii="Calibri" w:hAnsi="Calibri"/>
               </w:rPr>
+              <w:fldChar w:fldCharType="separate"/>
+            </w:r>
+            <w:r>
+              <w:rPr>
+                <w:rFonts w:ascii="Calibri" w:hAnsi="Calibri"/>
+              </w:rPr>
               <w:fldChar w:fldCharType="end"/>
             </w:r>
             <w:r>
@@ -946,6 +1028,12 @@
               <w:rPr>
                 <w:rFonts w:ascii="Calibri" w:hAnsi="Calibri"/>
               </w:rPr>
+              <w:fldChar w:fldCharType="separate"/>
+            </w:r>
+            <w:r>
+              <w:rPr>
+                <w:rFonts w:ascii="Calibri" w:hAnsi="Calibri"/>
+              </w:rPr>
               <w:fldChar w:fldCharType="end"/>
             </w:r>
             <w:r>
@@ -1032,7 +1120,21 @@
               <w:rPr>
                 <w:rFonts w:ascii="Calibri" w:hAnsi="Calibri"/>
               </w:rPr>
-              <w:t>Que el administrador haya creado un partido y que el usuario este logueado al sistema</w:t>
+              <w:t xml:space="preserve">Que el administrador haya creado un partido y que el usuario este </w:t>
+            </w:r>
+            <w:proofErr w:type="spellStart"/>
+            <w:r>
+              <w:rPr>
+                <w:rFonts w:ascii="Calibri" w:hAnsi="Calibri"/>
+              </w:rPr>
+              <w:t>logueado</w:t>
+            </w:r>
+            <w:proofErr w:type="spellEnd"/>
+            <w:r>
+              <w:rPr>
+                <w:rFonts w:ascii="Calibri" w:hAnsi="Calibri"/>
+              </w:rPr>
+              <w:t xml:space="preserve"> al sistema</w:t>
             </w:r>
           </w:p>
         </w:tc>
@@ -1185,7 +1287,29 @@
                 <w:sz w:val="22"/>
                 <w:szCs w:val="22"/>
               </w:rPr>
-              <w:t xml:space="preserve">Fracaso 1: El usuario no queda anotado ya que se alcanzo el máximo cupo de 'estándar' </w:t>
+              <w:t xml:space="preserve">Fracaso 1: El usuario no queda anotado ya que se </w:t>
+            </w:r>
+            <w:proofErr w:type="spellStart"/>
+            <w:r>
+              <w:rPr>
+                <w:rFonts w:ascii="Calibri" w:hAnsi="Calibri" w:cs="Arial"/>
+                <w:b/>
+                <w:bCs/>
+                <w:sz w:val="22"/>
+                <w:szCs w:val="22"/>
+              </w:rPr>
+              <w:t>alcanzo</w:t>
+            </w:r>
+            <w:proofErr w:type="spellEnd"/>
+            <w:r>
+              <w:rPr>
+                <w:rFonts w:ascii="Calibri" w:hAnsi="Calibri" w:cs="Arial"/>
+                <w:b/>
+                <w:bCs/>
+                <w:sz w:val="22"/>
+                <w:szCs w:val="22"/>
+              </w:rPr>
+              <w:t xml:space="preserve"> el máximo cupo de 'estándar' </w:t>
             </w:r>
           </w:p>
           <w:p>
@@ -1282,7 +1406,7 @@
           </w:tcPr>
           <w:p>
             <w:pPr>
-              <w:pStyle w:val="ListParagraph"/>
+              <w:pStyle w:val="Prrafodelista"/>
               <w:numPr>
                 <w:ilvl w:val="0"/>
                 <w:numId w:val="1"/>
@@ -1313,7 +1437,7 @@
           </w:p>
           <w:p>
             <w:pPr>
-              <w:pStyle w:val="ListParagraph"/>
+              <w:pStyle w:val="Prrafodelista"/>
               <w:numPr>
                 <w:ilvl w:val="0"/>
                 <w:numId w:val="1"/>
@@ -1327,20 +1451,12 @@
               <w:rPr>
                 <w:rFonts w:ascii="Calibri" w:hAnsi="Calibri"/>
               </w:rPr>
-              <w:t>El usuario selecciona característica de</w:t>
-            </w:r>
-            <w:bookmarkStart w:id="1" w:name="_GoBack"/>
-            <w:bookmarkEnd w:id="1"/>
-            <w:r>
-              <w:rPr>
-                <w:rFonts w:ascii="Calibri" w:hAnsi="Calibri"/>
-              </w:rPr>
-              <w:t xml:space="preserve"> jugador.</w:t>
-            </w:r>
-          </w:p>
-          <w:p>
-            <w:pPr>
-              <w:pStyle w:val="ListParagraph"/>
+              <w:t>El usuario selecciona característica de jugador.</w:t>
+            </w:r>
+          </w:p>
+          <w:p>
+            <w:pPr>
+              <w:pStyle w:val="Prrafodelista"/>
               <w:numPr>
                 <w:ilvl w:val="0"/>
                 <w:numId w:val="1"/>
@@ -1354,12 +1470,26 @@
               <w:rPr>
                 <w:rFonts w:ascii="Calibri" w:hAnsi="Calibri"/>
               </w:rPr>
-              <w:t>El usuario hace click en confirmar.</w:t>
-            </w:r>
-          </w:p>
-          <w:p>
-            <w:pPr>
-              <w:pStyle w:val="ListParagraph"/>
+              <w:t xml:space="preserve">El usuario hace </w:t>
+            </w:r>
+            <w:proofErr w:type="spellStart"/>
+            <w:r>
+              <w:rPr>
+                <w:rFonts w:ascii="Calibri" w:hAnsi="Calibri"/>
+              </w:rPr>
+              <w:t>click</w:t>
+            </w:r>
+            <w:proofErr w:type="spellEnd"/>
+            <w:r>
+              <w:rPr>
+                <w:rFonts w:ascii="Calibri" w:hAnsi="Calibri"/>
+              </w:rPr>
+              <w:t xml:space="preserve"> en confirmar.</w:t>
+            </w:r>
+          </w:p>
+          <w:p>
+            <w:pPr>
+              <w:pStyle w:val="Prrafodelista"/>
               <w:numPr>
                 <w:ilvl w:val="0"/>
                 <w:numId w:val="1"/>
@@ -1378,7 +1508,7 @@
           </w:p>
           <w:p>
             <w:pPr>
-              <w:pStyle w:val="ListParagraph"/>
+              <w:pStyle w:val="Prrafodelista"/>
               <w:numPr>
                 <w:ilvl w:val="0"/>
                 <w:numId w:val="1"/>
@@ -1397,7 +1527,7 @@
           </w:p>
           <w:p>
             <w:pPr>
-              <w:pStyle w:val="ListParagraph"/>
+              <w:pStyle w:val="Prrafodelista"/>
               <w:numPr>
                 <w:ilvl w:val="0"/>
                 <w:numId w:val="1"/>
@@ -1411,7 +1541,19 @@
               <w:rPr>
                 <w:rFonts w:ascii="Calibri" w:hAnsi="Calibri"/>
               </w:rPr>
-              <w:t>El sistema comprueba si se alcanzo el cupo máximo.</w:t>
+              <w:t xml:space="preserve">El sistema comprueba si se </w:t>
+            </w:r>
+            <w:r>
+              <w:rPr>
+                <w:rFonts w:ascii="Calibri" w:hAnsi="Calibri"/>
+              </w:rPr>
+              <w:t>alcanzó</w:t>
+            </w:r>
+            <w:r>
+              <w:rPr>
+                <w:rFonts w:ascii="Calibri" w:hAnsi="Calibri"/>
+              </w:rPr>
+              <w:t xml:space="preserve"> el cupo máximo.</w:t>
             </w:r>
           </w:p>
         </w:tc>
@@ -1478,7 +1620,21 @@
               <w:rPr>
                 <w:rFonts w:ascii="Calibri" w:hAnsi="Calibri"/>
               </w:rPr>
-              <w:t>6.1 El sistema informa al Administrador que se alcanzo el cupo máximo del partido.</w:t>
+              <w:t xml:space="preserve">6.1 El sistema informa al Administrador que se </w:t>
+            </w:r>
+            <w:r>
+              <w:rPr>
+                <w:rFonts w:ascii="Calibri" w:hAnsi="Calibri"/>
+              </w:rPr>
+              <w:t>alcanzó</w:t>
+            </w:r>
+            <w:bookmarkStart w:id="1" w:name="_GoBack"/>
+            <w:bookmarkEnd w:id="1"/>
+            <w:r>
+              <w:rPr>
+                <w:rFonts w:ascii="Calibri" w:hAnsi="Calibri"/>
+              </w:rPr>
+              <w:t xml:space="preserve"> el cupo máximo del partido.</w:t>
             </w:r>
           </w:p>
         </w:tc>
@@ -2030,7 +2186,7 @@
     </w:tbl>
     <w:p/>
     <w:sectPr>
-      <w:headerReference w:type="default" r:id="rId7"/>
+      <w:headerReference w:type="default" r:id="rId8"/>
       <w:pgSz w:w="11906" w:h="16838"/>
       <w:pgMar w:top="1417" w:right="1701" w:bottom="1135" w:left="1701" w:header="708" w:footer="708" w:gutter="0"/>
       <w:cols w:space="708"/>
@@ -2041,7 +2197,7 @@
 </file>
 
 <file path=word/endnotes.xml><?xml version="1.0" encoding="utf-8"?>
-<w:endnotes xmlns:ve="http://schemas.openxmlformats.org/markup-compatibility/2006" xmlns:o="urn:schemas-microsoft-com:office:office" xmlns:r="http://schemas.openxmlformats.org/officeDocument/2006/relationships" xmlns:m="http://schemas.openxmlformats.org/officeDocument/2006/math" xmlns:v="urn:schemas-microsoft-com:vml" xmlns:wp="http://schemas.openxmlformats.org/drawingml/2006/wordprocessingDrawing" xmlns:w10="urn:schemas-microsoft-com:office:word" xmlns:w="http://schemas.openxmlformats.org/wordprocessingml/2006/main" xmlns:wne="http://schemas.microsoft.com/office/word/2006/wordml">
+<w:endnotes xmlns:wpc="http://schemas.microsoft.com/office/word/2010/wordprocessingCanvas" xmlns:mc="http://schemas.openxmlformats.org/markup-compatibility/2006" xmlns:o="urn:schemas-microsoft-com:office:office" xmlns:r="http://schemas.openxmlformats.org/officeDocument/2006/relationships" xmlns:m="http://schemas.openxmlformats.org/officeDocument/2006/math" xmlns:v="urn:schemas-microsoft-com:vml" xmlns:wp14="http://schemas.microsoft.com/office/word/2010/wordprocessingDrawing" xmlns:wp="http://schemas.openxmlformats.org/drawingml/2006/wordprocessingDrawing" xmlns:w10="urn:schemas-microsoft-com:office:word" xmlns:w="http://schemas.openxmlformats.org/wordprocessingml/2006/main" xmlns:w14="http://schemas.microsoft.com/office/word/2010/wordml" xmlns:wpg="http://schemas.microsoft.com/office/word/2010/wordprocessingGroup" xmlns:wpi="http://schemas.microsoft.com/office/word/2010/wordprocessingInk" xmlns:wne="http://schemas.microsoft.com/office/word/2006/wordml" xmlns:wps="http://schemas.microsoft.com/office/word/2010/wordprocessingShape" mc:Ignorable="w14 wp14">
   <w:endnote w:type="separator" w:id="-1">
     <w:p>
       <w:r>
@@ -2060,7 +2216,7 @@
 </file>
 
 <file path=word/footnotes.xml><?xml version="1.0" encoding="utf-8"?>
-<w:footnotes xmlns:ve="http://schemas.openxmlformats.org/markup-compatibility/2006" xmlns:o="urn:schemas-microsoft-com:office:office" xmlns:r="http://schemas.openxmlformats.org/officeDocument/2006/relationships" xmlns:m="http://schemas.openxmlformats.org/officeDocument/2006/math" xmlns:v="urn:schemas-microsoft-com:vml" xmlns:wp="http://schemas.openxmlformats.org/drawingml/2006/wordprocessingDrawing" xmlns:w10="urn:schemas-microsoft-com:office:word" xmlns:w="http://schemas.openxmlformats.org/wordprocessingml/2006/main" xmlns:wne="http://schemas.microsoft.com/office/word/2006/wordml">
+<w:footnotes xmlns:wpc="http://schemas.microsoft.com/office/word/2010/wordprocessingCanvas" xmlns:mc="http://schemas.openxmlformats.org/markup-compatibility/2006" xmlns:o="urn:schemas-microsoft-com:office:office" xmlns:r="http://schemas.openxmlformats.org/officeDocument/2006/relationships" xmlns:m="http://schemas.openxmlformats.org/officeDocument/2006/math" xmlns:v="urn:schemas-microsoft-com:vml" xmlns:wp14="http://schemas.microsoft.com/office/word/2010/wordprocessingDrawing" xmlns:wp="http://schemas.openxmlformats.org/drawingml/2006/wordprocessingDrawing" xmlns:w10="urn:schemas-microsoft-com:office:word" xmlns:w="http://schemas.openxmlformats.org/wordprocessingml/2006/main" xmlns:w14="http://schemas.microsoft.com/office/word/2010/wordml" xmlns:wpg="http://schemas.microsoft.com/office/word/2010/wordprocessingGroup" xmlns:wpi="http://schemas.microsoft.com/office/word/2010/wordprocessingInk" xmlns:wne="http://schemas.microsoft.com/office/word/2006/wordml" xmlns:wps="http://schemas.microsoft.com/office/word/2010/wordprocessingShape" mc:Ignorable="w14 wp14">
   <w:footnote w:type="separator" w:id="-1">
     <w:p>
       <w:r>
@@ -2079,20 +2235,36 @@
 </file>
 
 <file path=word/header1.xml><?xml version="1.0" encoding="utf-8"?>
-<w:hdr xmlns:ve="http://schemas.openxmlformats.org/markup-compatibility/2006" xmlns:o="urn:schemas-microsoft-com:office:office" xmlns:r="http://schemas.openxmlformats.org/officeDocument/2006/relationships" xmlns:m="http://schemas.openxmlformats.org/officeDocument/2006/math" xmlns:v="urn:schemas-microsoft-com:vml" xmlns:wp="http://schemas.openxmlformats.org/drawingml/2006/wordprocessingDrawing" xmlns:w10="urn:schemas-microsoft-com:office:word" xmlns:w="http://schemas.openxmlformats.org/wordprocessingml/2006/main" xmlns:wne="http://schemas.microsoft.com/office/word/2006/wordml">
+<w:hdr xmlns:wpc="http://schemas.microsoft.com/office/word/2010/wordprocessingCanvas" xmlns:mc="http://schemas.openxmlformats.org/markup-compatibility/2006" xmlns:o="urn:schemas-microsoft-com:office:office" xmlns:r="http://schemas.openxmlformats.org/officeDocument/2006/relationships" xmlns:m="http://schemas.openxmlformats.org/officeDocument/2006/math" xmlns:v="urn:schemas-microsoft-com:vml" xmlns:wp14="http://schemas.microsoft.com/office/word/2010/wordprocessingDrawing" xmlns:wp="http://schemas.openxmlformats.org/drawingml/2006/wordprocessingDrawing" xmlns:w10="urn:schemas-microsoft-com:office:word" xmlns:w="http://schemas.openxmlformats.org/wordprocessingml/2006/main" xmlns:w14="http://schemas.microsoft.com/office/word/2010/wordml" xmlns:wpg="http://schemas.microsoft.com/office/word/2010/wordprocessingGroup" xmlns:wpi="http://schemas.microsoft.com/office/word/2010/wordprocessingInk" xmlns:wne="http://schemas.microsoft.com/office/word/2006/wordml" xmlns:wps="http://schemas.microsoft.com/office/word/2010/wordprocessingShape" mc:Ignorable="w14 wp14">
   <w:p>
     <w:pPr>
-      <w:pStyle w:val="Header"/>
+      <w:pStyle w:val="Encabezado"/>
     </w:pPr>
     <w:r>
-      <w:t>K3102 Alfonsin, Legorburu, Urbano</w:t>
+      <w:t xml:space="preserve">K3102 </w:t>
+    </w:r>
+    <w:proofErr w:type="spellStart"/>
+    <w:r>
+      <w:t>Alfonsin</w:t>
+    </w:r>
+    <w:proofErr w:type="spellEnd"/>
+    <w:r>
+      <w:t xml:space="preserve">, </w:t>
+    </w:r>
+    <w:proofErr w:type="spellStart"/>
+    <w:r>
+      <w:t>Legorburu</w:t>
+    </w:r>
+    <w:proofErr w:type="spellEnd"/>
+    <w:r>
+      <w:t>, Urbano</w:t>
     </w:r>
   </w:p>
 </w:hdr>
 </file>
 
 <file path=word/numbering.xml><?xml version="1.0" encoding="utf-8"?>
-<w:numbering xmlns:ve="http://schemas.openxmlformats.org/markup-compatibility/2006" xmlns:o="urn:schemas-microsoft-com:office:office" xmlns:r="http://schemas.openxmlformats.org/officeDocument/2006/relationships" xmlns:m="http://schemas.openxmlformats.org/officeDocument/2006/math" xmlns:v="urn:schemas-microsoft-com:vml" xmlns:wp="http://schemas.openxmlformats.org/drawingml/2006/wordprocessingDrawing" xmlns:w10="urn:schemas-microsoft-com:office:word" xmlns:w="http://schemas.openxmlformats.org/wordprocessingml/2006/main" xmlns:wne="http://schemas.microsoft.com/office/word/2006/wordml">
+<w:numbering xmlns:wpc="http://schemas.microsoft.com/office/word/2010/wordprocessingCanvas" xmlns:mc="http://schemas.openxmlformats.org/markup-compatibility/2006" xmlns:o="urn:schemas-microsoft-com:office:office" xmlns:r="http://schemas.openxmlformats.org/officeDocument/2006/relationships" xmlns:m="http://schemas.openxmlformats.org/officeDocument/2006/math" xmlns:v="urn:schemas-microsoft-com:vml" xmlns:wp14="http://schemas.microsoft.com/office/word/2010/wordprocessingDrawing" xmlns:wp="http://schemas.openxmlformats.org/drawingml/2006/wordprocessingDrawing" xmlns:w10="urn:schemas-microsoft-com:office:word" xmlns:w="http://schemas.openxmlformats.org/wordprocessingml/2006/main" xmlns:w14="http://schemas.microsoft.com/office/word/2010/wordml" xmlns:wpg="http://schemas.microsoft.com/office/word/2010/wordprocessingGroup" xmlns:wpi="http://schemas.microsoft.com/office/word/2010/wordprocessingInk" xmlns:wne="http://schemas.microsoft.com/office/word/2006/wordml" xmlns:wps="http://schemas.microsoft.com/office/word/2010/wordprocessingShape" mc:Ignorable="w14 wp14">
   <w:abstractNum w:abstractNumId="0">
     <w:nsid w:val="06C1395A"/>
     <w:multiLevelType w:val="hybridMultilevel"/>
@@ -2453,14 +2625,12 @@
 </file>
 
 <file path=word/styles.xml><?xml version="1.0" encoding="utf-8"?>
-<w:styles xmlns:r="http://schemas.openxmlformats.org/officeDocument/2006/relationships" xmlns:w="http://schemas.openxmlformats.org/wordprocessingml/2006/main">
+<w:styles xmlns:mc="http://schemas.openxmlformats.org/markup-compatibility/2006" xmlns:r="http://schemas.openxmlformats.org/officeDocument/2006/relationships" xmlns:w="http://schemas.openxmlformats.org/wordprocessingml/2006/main" xmlns:w14="http://schemas.microsoft.com/office/word/2010/wordml" mc:Ignorable="w14">
   <w:docDefaults>
     <w:rPrDefault>
       <w:rPr>
         <w:rFonts w:ascii="Calibri" w:eastAsia="Calibri" w:hAnsi="Calibri" w:cs="Times New Roman"/>
-        <w:sz w:val="22"/>
-        <w:szCs w:val="22"/>
-        <w:lang w:val="en-US" w:eastAsia="en-US" w:bidi="ar-SA"/>
+        <w:lang w:val="es-ES" w:eastAsia="es-ES" w:bidi="ar-SA"/>
       </w:rPr>
     </w:rPrDefault>
     <w:pPrDefault/>
@@ -2612,20 +2782,19 @@
       <w:rFonts w:ascii="Times New Roman" w:eastAsia="Times New Roman" w:hAnsi="Times New Roman"/>
       <w:sz w:val="24"/>
       <w:szCs w:val="24"/>
-      <w:lang w:val="es-ES" w:eastAsia="es-ES"/>
     </w:rPr>
   </w:style>
-  <w:style w:type="character" w:default="1" w:styleId="DefaultParagraphFont">
+  <w:style w:type="character" w:default="1" w:styleId="Fuentedeprrafopredeter">
     <w:name w:val="Default Paragraph Font"/>
-    <w:uiPriority w:val="99"/>
+    <w:uiPriority w:val="1"/>
     <w:semiHidden/>
+    <w:unhideWhenUsed/>
   </w:style>
-  <w:style w:type="table" w:default="1" w:styleId="TableNormal">
+  <w:style w:type="table" w:default="1" w:styleId="Tablanormal">
     <w:name w:val="Normal Table"/>
     <w:uiPriority w:val="99"/>
     <w:semiHidden/>
     <w:unhideWhenUsed/>
-    <w:qFormat/>
     <w:tblPr>
       <w:tblInd w:w="0" w:type="dxa"/>
       <w:tblCellMar>
@@ -2636,13 +2805,13 @@
       </w:tblCellMar>
     </w:tblPr>
   </w:style>
-  <w:style w:type="numbering" w:default="1" w:styleId="NoList">
+  <w:style w:type="numbering" w:default="1" w:styleId="Sinlista">
     <w:name w:val="No List"/>
     <w:uiPriority w:val="99"/>
     <w:semiHidden/>
     <w:unhideWhenUsed/>
   </w:style>
-  <w:style w:type="paragraph" w:styleId="ListParagraph">
+  <w:style w:type="paragraph" w:styleId="Prrafodelista">
     <w:name w:val="List Paragraph"/>
     <w:basedOn w:val="Normal"/>
     <w:uiPriority w:val="99"/>
@@ -2653,10 +2822,10 @@
       <w:contextualSpacing/>
     </w:pPr>
   </w:style>
-  <w:style w:type="paragraph" w:styleId="Header">
+  <w:style w:type="paragraph" w:styleId="Encabezado">
     <w:name w:val="header"/>
     <w:basedOn w:val="Normal"/>
-    <w:link w:val="HeaderChar"/>
+    <w:link w:val="EncabezadoCar"/>
     <w:uiPriority w:val="99"/>
     <w:rsid w:val="000F7339"/>
     <w:pPr>
@@ -2669,10 +2838,9 @@
       <w:rFonts w:eastAsia="Calibri"/>
     </w:rPr>
   </w:style>
-  <w:style w:type="character" w:customStyle="1" w:styleId="HeaderChar">
-    <w:name w:val="Header Char"/>
-    <w:basedOn w:val="DefaultParagraphFont"/>
-    <w:link w:val="Header"/>
+  <w:style w:type="character" w:customStyle="1" w:styleId="EncabezadoCar">
+    <w:name w:val="Encabezado Car"/>
+    <w:link w:val="Encabezado"/>
     <w:uiPriority w:val="99"/>
     <w:semiHidden/>
     <w:locked/>
@@ -2683,10 +2851,10 @@
       <w:lang w:val="es-ES" w:eastAsia="es-ES"/>
     </w:rPr>
   </w:style>
-  <w:style w:type="paragraph" w:styleId="Footer">
+  <w:style w:type="paragraph" w:styleId="Piedepgina">
     <w:name w:val="footer"/>
     <w:basedOn w:val="Normal"/>
-    <w:link w:val="FooterChar"/>
+    <w:link w:val="PiedepginaCar"/>
     <w:uiPriority w:val="99"/>
     <w:rsid w:val="000F7339"/>
     <w:pPr>
@@ -2699,10 +2867,9 @@
       <w:rFonts w:eastAsia="Calibri"/>
     </w:rPr>
   </w:style>
-  <w:style w:type="character" w:customStyle="1" w:styleId="FooterChar">
-    <w:name w:val="Footer Char"/>
-    <w:basedOn w:val="DefaultParagraphFont"/>
-    <w:link w:val="Footer"/>
+  <w:style w:type="character" w:customStyle="1" w:styleId="PiedepginaCar">
+    <w:name w:val="Pie de página Car"/>
+    <w:link w:val="Piedepgina"/>
     <w:uiPriority w:val="99"/>
     <w:semiHidden/>
     <w:locked/>
@@ -2712,6 +2879,196 @@
       <w:sz w:val="24"/>
       <w:lang w:val="es-ES" w:eastAsia="es-ES"/>
     </w:rPr>
+  </w:style>
+</w:styles>
+</file>
+
+<file path=word/stylesWithEffects.xml><?xml version="1.0" encoding="utf-8"?>
+<w:styles xmlns:wpc="http://schemas.microsoft.com/office/word/2010/wordprocessingCanvas" xmlns:mc="http://schemas.openxmlformats.org/markup-compatibility/2006" xmlns:o="urn:schemas-microsoft-com:office:office" xmlns:r="http://schemas.openxmlformats.org/officeDocument/2006/relationships" xmlns:m="http://schemas.openxmlformats.org/officeDocument/2006/math" xmlns:v="urn:schemas-microsoft-com:vml" xmlns:wp14="http://schemas.microsoft.com/office/word/2010/wordprocessingDrawing" xmlns:wp="http://schemas.openxmlformats.org/drawingml/2006/wordprocessingDrawing" xmlns:w10="urn:schemas-microsoft-com:office:word" xmlns:w="http://schemas.openxmlformats.org/wordprocessingml/2006/main" xmlns:w14="http://schemas.microsoft.com/office/word/2010/wordml" xmlns:wpg="http://schemas.microsoft.com/office/word/2010/wordprocessingGroup" xmlns:wpi="http://schemas.microsoft.com/office/word/2010/wordprocessingInk" xmlns:wne="http://schemas.microsoft.com/office/word/2006/wordml" xmlns:wps="http://schemas.microsoft.com/office/word/2010/wordprocessingShape" mc:Ignorable="w14 wp14">
+  <w:docDefaults>
+    <w:rPrDefault>
+      <w:rPr>
+        <w:rFonts w:asciiTheme="minorHAnsi" w:eastAsiaTheme="minorEastAsia" w:hAnsiTheme="minorHAnsi" w:cstheme="minorBidi"/>
+        <w:sz w:val="22"/>
+        <w:szCs w:val="22"/>
+        <w:lang w:val="es-ES" w:eastAsia="es-ES" w:bidi="ar-SA"/>
+      </w:rPr>
+    </w:rPrDefault>
+    <w:pPrDefault>
+      <w:pPr>
+        <w:spacing w:after="200" w:line="276" w:lineRule="auto"/>
+      </w:pPr>
+    </w:pPrDefault>
+  </w:docDefaults>
+  <w:latentStyles w:defLockedState="0" w:defUIPriority="99" w:defSemiHidden="1" w:defUnhideWhenUsed="1" w:defQFormat="0" w:count="267">
+    <w:lsdException w:name="Normal" w:semiHidden="0" w:uiPriority="0" w:unhideWhenUsed="0" w:qFormat="1"/>
+    <w:lsdException w:name="heading 1" w:semiHidden="0" w:uiPriority="9" w:unhideWhenUsed="0" w:qFormat="1"/>
+    <w:lsdException w:name="heading 2" w:uiPriority="9" w:qFormat="1"/>
+    <w:lsdException w:name="heading 3" w:uiPriority="9" w:qFormat="1"/>
+    <w:lsdException w:name="heading 4" w:uiPriority="9" w:qFormat="1"/>
+    <w:lsdException w:name="heading 5" w:uiPriority="9" w:qFormat="1"/>
+    <w:lsdException w:name="heading 6" w:uiPriority="9" w:qFormat="1"/>
+    <w:lsdException w:name="heading 7" w:uiPriority="9" w:qFormat="1"/>
+    <w:lsdException w:name="heading 8" w:uiPriority="9" w:qFormat="1"/>
+    <w:lsdException w:name="heading 9" w:uiPriority="9" w:qFormat="1"/>
+    <w:lsdException w:name="toc 1" w:uiPriority="39"/>
+    <w:lsdException w:name="toc 2" w:uiPriority="39"/>
+    <w:lsdException w:name="toc 3" w:uiPriority="39"/>
+    <w:lsdException w:name="toc 4" w:uiPriority="39"/>
+    <w:lsdException w:name="toc 5" w:uiPriority="39"/>
+    <w:lsdException w:name="toc 6" w:uiPriority="39"/>
+    <w:lsdException w:name="toc 7" w:uiPriority="39"/>
+    <w:lsdException w:name="toc 8" w:uiPriority="39"/>
+    <w:lsdException w:name="toc 9" w:uiPriority="39"/>
+    <w:lsdException w:name="caption" w:uiPriority="35" w:qFormat="1"/>
+    <w:lsdException w:name="Title" w:semiHidden="0" w:uiPriority="10" w:unhideWhenUsed="0" w:qFormat="1"/>
+    <w:lsdException w:name="Default Paragraph Font" w:uiPriority="1"/>
+    <w:lsdException w:name="Subtitle" w:semiHidden="0" w:uiPriority="11" w:unhideWhenUsed="0" w:qFormat="1"/>
+    <w:lsdException w:name="Strong" w:semiHidden="0" w:uiPriority="22" w:unhideWhenUsed="0" w:qFormat="1"/>
+    <w:lsdException w:name="Emphasis" w:semiHidden="0" w:uiPriority="20" w:unhideWhenUsed="0" w:qFormat="1"/>
+    <w:lsdException w:name="Table Grid" w:semiHidden="0" w:uiPriority="59" w:unhideWhenUsed="0"/>
+    <w:lsdException w:name="Placeholder Text" w:unhideWhenUsed="0"/>
+    <w:lsdException w:name="No Spacing" w:semiHidden="0" w:uiPriority="1" w:unhideWhenUsed="0" w:qFormat="1"/>
+    <w:lsdException w:name="Light Shading" w:semiHidden="0" w:uiPriority="60" w:unhideWhenUsed="0"/>
+    <w:lsdException w:name="Light List" w:semiHidden="0" w:uiPriority="61" w:unhideWhenUsed="0"/>
+    <w:lsdException w:name="Light Grid" w:semiHidden="0" w:uiPriority="62" w:unhideWhenUsed="0"/>
+    <w:lsdException w:name="Medium Shading 1" w:semiHidden="0" w:uiPriority="63" w:unhideWhenUsed="0"/>
+    <w:lsdException w:name="Medium Shading 2" w:semiHidden="0" w:uiPriority="64" w:unhideWhenUsed="0"/>
+    <w:lsdException w:name="Medium List 1" w:semiHidden="0" w:uiPriority="65" w:unhideWhenUsed="0"/>
+    <w:lsdException w:name="Medium List 2" w:semiHidden="0" w:uiPriority="66" w:unhideWhenUsed="0"/>
+    <w:lsdException w:name="Medium Grid 1" w:semiHidden="0" w:uiPriority="67" w:unhideWhenUsed="0"/>
+    <w:lsdException w:name="Medium Grid 2" w:semiHidden="0" w:uiPriority="68" w:unhideWhenUsed="0"/>
+    <w:lsdException w:name="Medium Grid 3" w:semiHidden="0" w:uiPriority="69" w:unhideWhenUsed="0"/>
+    <w:lsdException w:name="Dark List" w:semiHidden="0" w:uiPriority="70" w:unhideWhenUsed="0"/>
+    <w:lsdException w:name="Colorful Shading" w:semiHidden="0" w:uiPriority="71" w:unhideWhenUsed="0"/>
+    <w:lsdException w:name="Colorful List" w:semiHidden="0" w:uiPriority="72" w:unhideWhenUsed="0"/>
+    <w:lsdException w:name="Colorful Grid" w:semiHidden="0" w:uiPriority="73" w:unhideWhenUsed="0"/>
+    <w:lsdException w:name="Light Shading Accent 1" w:semiHidden="0" w:uiPriority="60" w:unhideWhenUsed="0"/>
+    <w:lsdException w:name="Light List Accent 1" w:semiHidden="0" w:uiPriority="61" w:unhideWhenUsed="0"/>
+    <w:lsdException w:name="Light Grid Accent 1" w:semiHidden="0" w:uiPriority="62" w:unhideWhenUsed="0"/>
+    <w:lsdException w:name="Medium Shading 1 Accent 1" w:semiHidden="0" w:uiPriority="63" w:unhideWhenUsed="0"/>
+    <w:lsdException w:name="Medium Shading 2 Accent 1" w:semiHidden="0" w:uiPriority="64" w:unhideWhenUsed="0"/>
+    <w:lsdException w:name="Medium List 1 Accent 1" w:semiHidden="0" w:uiPriority="65" w:unhideWhenUsed="0"/>
+    <w:lsdException w:name="Revision" w:unhideWhenUsed="0"/>
+    <w:lsdException w:name="List Paragraph" w:semiHidden="0" w:uiPriority="34" w:unhideWhenUsed="0" w:qFormat="1"/>
+    <w:lsdException w:name="Quote" w:semiHidden="0" w:uiPriority="29" w:unhideWhenUsed="0" w:qFormat="1"/>
+    <w:lsdException w:name="Intense Quote" w:semiHidden="0" w:uiPriority="30" w:unhideWhenUsed="0" w:qFormat="1"/>
+    <w:lsdException w:name="Medium List 2 Accent 1" w:semiHidden="0" w:uiPriority="66" w:unhideWhenUsed="0"/>
+    <w:lsdException w:name="Medium Grid 1 Accent 1" w:semiHidden="0" w:uiPriority="67" w:unhideWhenUsed="0"/>
+    <w:lsdException w:name="Medium Grid 2 Accent 1" w:semiHidden="0" w:uiPriority="68" w:unhideWhenUsed="0"/>
+    <w:lsdException w:name="Medium Grid 3 Accent 1" w:semiHidden="0" w:uiPriority="69" w:unhideWhenUsed="0"/>
+    <w:lsdException w:name="Dark List Accent 1" w:semiHidden="0" w:uiPriority="70" w:unhideWhenUsed="0"/>
+    <w:lsdException w:name="Colorful Shading Accent 1" w:semiHidden="0" w:uiPriority="71" w:unhideWhenUsed="0"/>
+    <w:lsdException w:name="Colorful List Accent 1" w:semiHidden="0" w:uiPriority="72" w:unhideWhenUsed="0"/>
+    <w:lsdException w:name="Colorful Grid Accent 1" w:semiHidden="0" w:uiPriority="73" w:unhideWhenUsed="0"/>
+    <w:lsdException w:name="Light Shading Accent 2" w:semiHidden="0" w:uiPriority="60" w:unhideWhenUsed="0"/>
+    <w:lsdException w:name="Light List Accent 2" w:semiHidden="0" w:uiPriority="61" w:unhideWhenUsed="0"/>
+    <w:lsdException w:name="Light Grid Accent 2" w:semiHidden="0" w:uiPriority="62" w:unhideWhenUsed="0"/>
+    <w:lsdException w:name="Medium Shading 1 Accent 2" w:semiHidden="0" w:uiPriority="63" w:unhideWhenUsed="0"/>
+    <w:lsdException w:name="Medium Shading 2 Accent 2" w:semiHidden="0" w:uiPriority="64" w:unhideWhenUsed="0"/>
+    <w:lsdException w:name="Medium List 1 Accent 2" w:semiHidden="0" w:uiPriority="65" w:unhideWhenUsed="0"/>
+    <w:lsdException w:name="Medium List 2 Accent 2" w:semiHidden="0" w:uiPriority="66" w:unhideWhenUsed="0"/>
+    <w:lsdException w:name="Medium Grid 1 Accent 2" w:semiHidden="0" w:uiPriority="67" w:unhideWhenUsed="0"/>
+    <w:lsdException w:name="Medium Grid 2 Accent 2" w:semiHidden="0" w:uiPriority="68" w:unhideWhenUsed="0"/>
+    <w:lsdException w:name="Medium Grid 3 Accent 2" w:semiHidden="0" w:uiPriority="69" w:unhideWhenUsed="0"/>
+    <w:lsdException w:name="Dark List Accent 2" w:semiHidden="0" w:uiPriority="70" w:unhideWhenUsed="0"/>
+    <w:lsdException w:name="Colorful Shading Accent 2" w:semiHidden="0" w:uiPriority="71" w:unhideWhenUsed="0"/>
+    <w:lsdException w:name="Colorful List Accent 2" w:semiHidden="0" w:uiPriority="72" w:unhideWhenUsed="0"/>
+    <w:lsdException w:name="Colorful Grid Accent 2" w:semiHidden="0" w:uiPriority="73" w:unhideWhenUsed="0"/>
+    <w:lsdException w:name="Light Shading Accent 3" w:semiHidden="0" w:uiPriority="60" w:unhideWhenUsed="0"/>
+    <w:lsdException w:name="Light List Accent 3" w:semiHidden="0" w:uiPriority="61" w:unhideWhenUsed="0"/>
+    <w:lsdException w:name="Light Grid Accent 3" w:semiHidden="0" w:uiPriority="62" w:unhideWhenUsed="0"/>
+    <w:lsdException w:name="Medium Shading 1 Accent 3" w:semiHidden="0" w:uiPriority="63" w:unhideWhenUsed="0"/>
+    <w:lsdException w:name="Medium Shading 2 Accent 3" w:semiHidden="0" w:uiPriority="64" w:unhideWhenUsed="0"/>
+    <w:lsdException w:name="Medium List 1 Accent 3" w:semiHidden="0" w:uiPriority="65" w:unhideWhenUsed="0"/>
+    <w:lsdException w:name="Medium List 2 Accent 3" w:semiHidden="0" w:uiPriority="66" w:unhideWhenUsed="0"/>
+    <w:lsdException w:name="Medium Grid 1 Accent 3" w:semiHidden="0" w:uiPriority="67" w:unhideWhenUsed="0"/>
+    <w:lsdException w:name="Medium Grid 2 Accent 3" w:semiHidden="0" w:uiPriority="68" w:unhideWhenUsed="0"/>
+    <w:lsdException w:name="Medium Grid 3 Accent 3" w:semiHidden="0" w:uiPriority="69" w:unhideWhenUsed="0"/>
+    <w:lsdException w:name="Dark List Accent 3" w:semiHidden="0" w:uiPriority="70" w:unhideWhenUsed="0"/>
+    <w:lsdException w:name="Colorful Shading Accent 3" w:semiHidden="0" w:uiPriority="71" w:unhideWhenUsed="0"/>
+    <w:lsdException w:name="Colorful List Accent 3" w:semiHidden="0" w:uiPriority="72" w:unhideWhenUsed="0"/>
+    <w:lsdException w:name="Colorful Grid Accent 3" w:semiHidden="0" w:uiPriority="73" w:unhideWhenUsed="0"/>
+    <w:lsdException w:name="Light Shading Accent 4" w:semiHidden="0" w:uiPriority="60" w:unhideWhenUsed="0"/>
+    <w:lsdException w:name="Light List Accent 4" w:semiHidden="0" w:uiPriority="61" w:unhideWhenUsed="0"/>
+    <w:lsdException w:name="Light Grid Accent 4" w:semiHidden="0" w:uiPriority="62" w:unhideWhenUsed="0"/>
+    <w:lsdException w:name="Medium Shading 1 Accent 4" w:semiHidden="0" w:uiPriority="63" w:unhideWhenUsed="0"/>
+    <w:lsdException w:name="Medium Shading 2 Accent 4" w:semiHidden="0" w:uiPriority="64" w:unhideWhenUsed="0"/>
+    <w:lsdException w:name="Medium List 1 Accent 4" w:semiHidden="0" w:uiPriority="65" w:unhideWhenUsed="0"/>
+    <w:lsdException w:name="Medium List 2 Accent 4" w:semiHidden="0" w:uiPriority="66" w:unhideWhenUsed="0"/>
+    <w:lsdException w:name="Medium Grid 1 Accent 4" w:semiHidden="0" w:uiPriority="67" w:unhideWhenUsed="0"/>
+    <w:lsdException w:name="Medium Grid 2 Accent 4" w:semiHidden="0" w:uiPriority="68" w:unhideWhenUsed="0"/>
+    <w:lsdException w:name="Medium Grid 3 Accent 4" w:semiHidden="0" w:uiPriority="69" w:unhideWhenUsed="0"/>
+    <w:lsdException w:name="Dark List Accent 4" w:semiHidden="0" w:uiPriority="70" w:unhideWhenUsed="0"/>
+    <w:lsdException w:name="Colorful Shading Accent 4" w:semiHidden="0" w:uiPriority="71" w:unhideWhenUsed="0"/>
+    <w:lsdException w:name="Colorful List Accent 4" w:semiHidden="0" w:uiPriority="72" w:unhideWhenUsed="0"/>
+    <w:lsdException w:name="Colorful Grid Accent 4" w:semiHidden="0" w:uiPriority="73" w:unhideWhenUsed="0"/>
+    <w:lsdException w:name="Light Shading Accent 5" w:semiHidden="0" w:uiPriority="60" w:unhideWhenUsed="0"/>
+    <w:lsdException w:name="Light List Accent 5" w:semiHidden="0" w:uiPriority="61" w:unhideWhenUsed="0"/>
+    <w:lsdException w:name="Light Grid Accent 5" w:semiHidden="0" w:uiPriority="62" w:unhideWhenUsed="0"/>
+    <w:lsdException w:name="Medium Shading 1 Accent 5" w:semiHidden="0" w:uiPriority="63" w:unhideWhenUsed="0"/>
+    <w:lsdException w:name="Medium Shading 2 Accent 5" w:semiHidden="0" w:uiPriority="64" w:unhideWhenUsed="0"/>
+    <w:lsdException w:name="Medium List 1 Accent 5" w:semiHidden="0" w:uiPriority="65" w:unhideWhenUsed="0"/>
+    <w:lsdException w:name="Medium List 2 Accent 5" w:semiHidden="0" w:uiPriority="66" w:unhideWhenUsed="0"/>
+    <w:lsdException w:name="Medium Grid 1 Accent 5" w:semiHidden="0" w:uiPriority="67" w:unhideWhenUsed="0"/>
+    <w:lsdException w:name="Medium Grid 2 Accent 5" w:semiHidden="0" w:uiPriority="68" w:unhideWhenUsed="0"/>
+    <w:lsdException w:name="Medium Grid 3 Accent 5" w:semiHidden="0" w:uiPriority="69" w:unhideWhenUsed="0"/>
+    <w:lsdException w:name="Dark List Accent 5" w:semiHidden="0" w:uiPriority="70" w:unhideWhenUsed="0"/>
+    <w:lsdException w:name="Colorful Shading Accent 5" w:semiHidden="0" w:uiPriority="71" w:unhideWhenUsed="0"/>
+    <w:lsdException w:name="Colorful List Accent 5" w:semiHidden="0" w:uiPriority="72" w:unhideWhenUsed="0"/>
+    <w:lsdException w:name="Colorful Grid Accent 5" w:semiHidden="0" w:uiPriority="73" w:unhideWhenUsed="0"/>
+    <w:lsdException w:name="Light Shading Accent 6" w:semiHidden="0" w:uiPriority="60" w:unhideWhenUsed="0"/>
+    <w:lsdException w:name="Light List Accent 6" w:semiHidden="0" w:uiPriority="61" w:unhideWhenUsed="0"/>
+    <w:lsdException w:name="Light Grid Accent 6" w:semiHidden="0" w:uiPriority="62" w:unhideWhenUsed="0"/>
+    <w:lsdException w:name="Medium Shading 1 Accent 6" w:semiHidden="0" w:uiPriority="63" w:unhideWhenUsed="0"/>
+    <w:lsdException w:name="Medium Shading 2 Accent 6" w:semiHidden="0" w:uiPriority="64" w:unhideWhenUsed="0"/>
+    <w:lsdException w:name="Medium List 1 Accent 6" w:semiHidden="0" w:uiPriority="65" w:unhideWhenUsed="0"/>
+    <w:lsdException w:name="Medium List 2 Accent 6" w:semiHidden="0" w:uiPriority="66" w:unhideWhenUsed="0"/>
+    <w:lsdException w:name="Medium Grid 1 Accent 6" w:semiHidden="0" w:uiPriority="67" w:unhideWhenUsed="0"/>
+    <w:lsdException w:name="Medium Grid 2 Accent 6" w:semiHidden="0" w:uiPriority="68" w:unhideWhenUsed="0"/>
+    <w:lsdException w:name="Medium Grid 3 Accent 6" w:semiHidden="0" w:uiPriority="69" w:unhideWhenUsed="0"/>
+    <w:lsdException w:name="Dark List Accent 6" w:semiHidden="0" w:uiPriority="70" w:unhideWhenUsed="0"/>
+    <w:lsdException w:name="Colorful Shading Accent 6" w:semiHidden="0" w:uiPriority="71" w:unhideWhenUsed="0"/>
+    <w:lsdException w:name="Colorful List Accent 6" w:semiHidden="0" w:uiPriority="72" w:unhideWhenUsed="0"/>
+    <w:lsdException w:name="Colorful Grid Accent 6" w:semiHidden="0" w:uiPriority="73" w:unhideWhenUsed="0"/>
+    <w:lsdException w:name="Subtle Emphasis" w:semiHidden="0" w:uiPriority="19" w:unhideWhenUsed="0" w:qFormat="1"/>
+    <w:lsdException w:name="Intense Emphasis" w:semiHidden="0" w:uiPriority="21" w:unhideWhenUsed="0" w:qFormat="1"/>
+    <w:lsdException w:name="Subtle Reference" w:semiHidden="0" w:uiPriority="31" w:unhideWhenUsed="0" w:qFormat="1"/>
+    <w:lsdException w:name="Intense Reference" w:semiHidden="0" w:uiPriority="32" w:unhideWhenUsed="0" w:qFormat="1"/>
+    <w:lsdException w:name="Book Title" w:semiHidden="0" w:uiPriority="33" w:unhideWhenUsed="0" w:qFormat="1"/>
+    <w:lsdException w:name="Bibliography" w:uiPriority="37"/>
+    <w:lsdException w:name="TOC Heading" w:uiPriority="39" w:qFormat="1"/>
+  </w:latentStyles>
+  <w:style w:type="paragraph" w:default="1" w:styleId="Normal">
+    <w:name w:val="Normal"/>
+    <w:qFormat/>
+  </w:style>
+  <w:style w:type="character" w:default="1" w:styleId="Fuentedeprrafopredeter">
+    <w:name w:val="Default Paragraph Font"/>
+    <w:uiPriority w:val="1"/>
+    <w:semiHidden/>
+    <w:unhideWhenUsed/>
+  </w:style>
+  <w:style w:type="table" w:default="1" w:styleId="Tablanormal">
+    <w:name w:val="Normal Table"/>
+    <w:uiPriority w:val="99"/>
+    <w:semiHidden/>
+    <w:unhideWhenUsed/>
+    <w:tblPr>
+      <w:tblInd w:w="0" w:type="dxa"/>
+      <w:tblCellMar>
+        <w:top w:w="0" w:type="dxa"/>
+        <w:left w:w="108" w:type="dxa"/>
+        <w:bottom w:w="0" w:type="dxa"/>
+        <w:right w:w="108" w:type="dxa"/>
+      </w:tblCellMar>
+    </w:tblPr>
+  </w:style>
+  <w:style w:type="numbering" w:default="1" w:styleId="Sinlista">
+    <w:name w:val="No List"/>
+    <w:uiPriority w:val="99"/>
+    <w:semiHidden/>
+    <w:unhideWhenUsed/>
   </w:style>
 </w:styles>
 </file>

</xml_diff>